<commit_message>
SUBIDA DEL APORTE INDIVIDUAL
</commit_message>
<xml_diff>
--- a/TrabajoFinal.docx
+++ b/TrabajoFinal.docx
@@ -347,7 +347,7 @@
     <w:p>
       <w:pPr>
         <w:rPr>
-          <w:rStyle w:val="Refdenotaalfinal"/>
+          <w:rStyle w:val="EndnoteReference"/>
         </w:rPr>
       </w:pPr>
     </w:p>
@@ -372,7 +372,6 @@
           <w:sz w:val="28"/>
           <w:szCs w:val="24"/>
         </w:rPr>
-        <w:lastRenderedPageBreak/>
         <w:t>índice</w:t>
       </w:r>
     </w:p>
@@ -401,20 +400,18 @@
       <w:sdtContent>
         <w:p>
           <w:pPr>
-            <w:pStyle w:val="TtuloTDC"/>
+            <w:pStyle w:val="TOCHeading"/>
           </w:pPr>
         </w:p>
         <w:p>
           <w:pPr>
-            <w:pStyle w:val="TDC1"/>
+            <w:pStyle w:val="TOC1"/>
             <w:tabs>
               <w:tab w:val="right" w:leader="dot" w:pos="8828"/>
             </w:tabs>
             <w:rPr>
-              <w:rFonts w:asciiTheme="minorHAnsi" w:eastAsiaTheme="minorEastAsia" w:hAnsiTheme="minorHAnsi"/>
+              <w:rFonts w:cs="Arial"/>
               <w:noProof/>
-              <w:szCs w:val="24"/>
-              <w:lang w:eastAsia="es-MX"/>
             </w:rPr>
           </w:pPr>
           <w:r>
@@ -435,16 +432,18 @@
             </w:rPr>
             <w:fldChar w:fldCharType="separate"/>
           </w:r>
-          <w:hyperlink w:anchor="_Toc211063301" w:history="1">
-            <w:r>
-              <w:rPr>
-                <w:rStyle w:val="Hipervnculo"/>
+          <w:hyperlink w:anchor="_Toc210419761" w:history="1">
+            <w:r>
+              <w:rPr>
+                <w:rStyle w:val="Hyperlink"/>
+                <w:rFonts w:cs="Arial"/>
                 <w:noProof/>
               </w:rPr>
               <w:t>CREACIÓN DEL REPOSITORIO (por el líder)</w:t>
             </w:r>
             <w:r>
               <w:rPr>
+                <w:rFonts w:cs="Arial"/>
                 <w:noProof/>
                 <w:webHidden/>
               </w:rPr>
@@ -452,6 +451,7 @@
             </w:r>
             <w:r>
               <w:rPr>
+                <w:rFonts w:cs="Arial"/>
                 <w:noProof/>
                 <w:webHidden/>
               </w:rPr>
@@ -459,19 +459,22 @@
             </w:r>
             <w:r>
               <w:rPr>
-                <w:noProof/>
-                <w:webHidden/>
-              </w:rPr>
-              <w:instrText xml:space="preserve"> PAGEREF _Toc211063301 \h </w:instrText>
-            </w:r>
-            <w:r>
-              <w:rPr>
-                <w:noProof/>
-                <w:webHidden/>
-              </w:rPr>
-            </w:r>
-            <w:r>
-              <w:rPr>
+                <w:rFonts w:cs="Arial"/>
+                <w:noProof/>
+                <w:webHidden/>
+              </w:rPr>
+              <w:instrText xml:space="preserve"> PAGEREF _Toc210419761 \h </w:instrText>
+            </w:r>
+            <w:r>
+              <w:rPr>
+                <w:rFonts w:cs="Arial"/>
+                <w:noProof/>
+                <w:webHidden/>
+              </w:rPr>
+            </w:r>
+            <w:r>
+              <w:rPr>
+                <w:rFonts w:cs="Arial"/>
                 <w:noProof/>
                 <w:webHidden/>
               </w:rPr>
@@ -479,6 +482,7 @@
             </w:r>
             <w:r>
               <w:rPr>
+                <w:rFonts w:cs="Arial"/>
                 <w:noProof/>
                 <w:webHidden/>
               </w:rPr>
@@ -486,6 +490,7 @@
             </w:r>
             <w:r>
               <w:rPr>
+                <w:rFonts w:cs="Arial"/>
                 <w:noProof/>
                 <w:webHidden/>
               </w:rPr>
@@ -495,27 +500,27 @@
         </w:p>
         <w:p>
           <w:pPr>
-            <w:pStyle w:val="TDC1"/>
+            <w:pStyle w:val="TOC1"/>
             <w:tabs>
               <w:tab w:val="right" w:leader="dot" w:pos="8828"/>
             </w:tabs>
             <w:rPr>
-              <w:rFonts w:asciiTheme="minorHAnsi" w:eastAsiaTheme="minorEastAsia" w:hAnsiTheme="minorHAnsi"/>
+              <w:rFonts w:cs="Arial"/>
               <w:noProof/>
-              <w:szCs w:val="24"/>
-              <w:lang w:eastAsia="es-MX"/>
             </w:rPr>
           </w:pPr>
-          <w:hyperlink w:anchor="_Toc211063302" w:history="1">
-            <w:r>
-              <w:rPr>
-                <w:rStyle w:val="Hipervnculo"/>
+          <w:hyperlink w:anchor="_Toc210419762" w:history="1">
+            <w:r>
+              <w:rPr>
+                <w:rStyle w:val="Hyperlink"/>
+                <w:rFonts w:cs="Arial"/>
                 <w:noProof/>
               </w:rPr>
               <w:t>SUBIDA DEL APORTE INDIVIDUAL</w:t>
             </w:r>
             <w:r>
               <w:rPr>
+                <w:rFonts w:cs="Arial"/>
                 <w:noProof/>
                 <w:webHidden/>
               </w:rPr>
@@ -523,6 +528,7 @@
             </w:r>
             <w:r>
               <w:rPr>
+                <w:rFonts w:cs="Arial"/>
                 <w:noProof/>
                 <w:webHidden/>
               </w:rPr>
@@ -530,19 +536,22 @@
             </w:r>
             <w:r>
               <w:rPr>
-                <w:noProof/>
-                <w:webHidden/>
-              </w:rPr>
-              <w:instrText xml:space="preserve"> PAGEREF _Toc211063302 \h </w:instrText>
-            </w:r>
-            <w:r>
-              <w:rPr>
-                <w:noProof/>
-                <w:webHidden/>
-              </w:rPr>
-            </w:r>
-            <w:r>
-              <w:rPr>
+                <w:rFonts w:cs="Arial"/>
+                <w:noProof/>
+                <w:webHidden/>
+              </w:rPr>
+              <w:instrText xml:space="preserve"> PAGEREF _Toc210419762 \h </w:instrText>
+            </w:r>
+            <w:r>
+              <w:rPr>
+                <w:rFonts w:cs="Arial"/>
+                <w:noProof/>
+                <w:webHidden/>
+              </w:rPr>
+            </w:r>
+            <w:r>
+              <w:rPr>
+                <w:rFonts w:cs="Arial"/>
                 <w:noProof/>
                 <w:webHidden/>
               </w:rPr>
@@ -550,6 +559,7 @@
             </w:r>
             <w:r>
               <w:rPr>
+                <w:rFonts w:cs="Arial"/>
                 <w:noProof/>
                 <w:webHidden/>
               </w:rPr>
@@ -557,6 +567,7 @@
             </w:r>
             <w:r>
               <w:rPr>
+                <w:rFonts w:cs="Arial"/>
                 <w:noProof/>
                 <w:webHidden/>
               </w:rPr>
@@ -566,27 +577,27 @@
         </w:p>
         <w:p>
           <w:pPr>
-            <w:pStyle w:val="TDC1"/>
+            <w:pStyle w:val="TOC1"/>
             <w:tabs>
               <w:tab w:val="right" w:leader="dot" w:pos="8828"/>
             </w:tabs>
             <w:rPr>
-              <w:rFonts w:asciiTheme="minorHAnsi" w:eastAsiaTheme="minorEastAsia" w:hAnsiTheme="minorHAnsi"/>
+              <w:rFonts w:cs="Arial"/>
               <w:noProof/>
-              <w:szCs w:val="24"/>
-              <w:lang w:eastAsia="es-MX"/>
             </w:rPr>
           </w:pPr>
-          <w:hyperlink w:anchor="_Toc211063303" w:history="1">
-            <w:r>
-              <w:rPr>
-                <w:rStyle w:val="Hipervnculo"/>
+          <w:hyperlink w:anchor="_Toc210419763" w:history="1">
+            <w:r>
+              <w:rPr>
+                <w:rStyle w:val="Hyperlink"/>
+                <w:rFonts w:cs="Arial"/>
                 <w:noProof/>
               </w:rPr>
               <w:t>COMENTARIO DEL COMMIT</w:t>
             </w:r>
             <w:r>
               <w:rPr>
+                <w:rFonts w:cs="Arial"/>
                 <w:noProof/>
                 <w:webHidden/>
               </w:rPr>
@@ -594,6 +605,7 @@
             </w:r>
             <w:r>
               <w:rPr>
+                <w:rFonts w:cs="Arial"/>
                 <w:noProof/>
                 <w:webHidden/>
               </w:rPr>
@@ -601,19 +613,22 @@
             </w:r>
             <w:r>
               <w:rPr>
-                <w:noProof/>
-                <w:webHidden/>
-              </w:rPr>
-              <w:instrText xml:space="preserve"> PAGEREF _Toc211063303 \h </w:instrText>
-            </w:r>
-            <w:r>
-              <w:rPr>
-                <w:noProof/>
-                <w:webHidden/>
-              </w:rPr>
-            </w:r>
-            <w:r>
-              <w:rPr>
+                <w:rFonts w:cs="Arial"/>
+                <w:noProof/>
+                <w:webHidden/>
+              </w:rPr>
+              <w:instrText xml:space="preserve"> PAGEREF _Toc210419763 \h </w:instrText>
+            </w:r>
+            <w:r>
+              <w:rPr>
+                <w:rFonts w:cs="Arial"/>
+                <w:noProof/>
+                <w:webHidden/>
+              </w:rPr>
+            </w:r>
+            <w:r>
+              <w:rPr>
+                <w:rFonts w:cs="Arial"/>
                 <w:noProof/>
                 <w:webHidden/>
               </w:rPr>
@@ -621,6 +636,7 @@
             </w:r>
             <w:r>
               <w:rPr>
+                <w:rFonts w:cs="Arial"/>
                 <w:noProof/>
                 <w:webHidden/>
               </w:rPr>
@@ -628,6 +644,7 @@
             </w:r>
             <w:r>
               <w:rPr>
+                <w:rFonts w:cs="Arial"/>
                 <w:noProof/>
                 <w:webHidden/>
               </w:rPr>
@@ -637,27 +654,27 @@
         </w:p>
         <w:p>
           <w:pPr>
-            <w:pStyle w:val="TDC1"/>
+            <w:pStyle w:val="TOC1"/>
             <w:tabs>
               <w:tab w:val="right" w:leader="dot" w:pos="8828"/>
             </w:tabs>
             <w:rPr>
-              <w:rFonts w:asciiTheme="minorHAnsi" w:eastAsiaTheme="minorEastAsia" w:hAnsiTheme="minorHAnsi"/>
+              <w:rFonts w:cs="Arial"/>
               <w:noProof/>
-              <w:szCs w:val="24"/>
-              <w:lang w:eastAsia="es-MX"/>
             </w:rPr>
           </w:pPr>
-          <w:hyperlink w:anchor="_Toc211063304" w:history="1">
-            <w:r>
-              <w:rPr>
-                <w:rStyle w:val="Hipervnculo"/>
+          <w:hyperlink w:anchor="_Toc210419764" w:history="1">
+            <w:r>
+              <w:rPr>
+                <w:rStyle w:val="Hyperlink"/>
+                <w:rFonts w:cs="Arial"/>
                 <w:noProof/>
               </w:rPr>
               <w:t>VISUALIZACIÓN DEL ARCHIVO FINAL CONSOLIDADO</w:t>
             </w:r>
             <w:r>
               <w:rPr>
+                <w:rFonts w:cs="Arial"/>
                 <w:noProof/>
                 <w:webHidden/>
               </w:rPr>
@@ -665,6 +682,7 @@
             </w:r>
             <w:r>
               <w:rPr>
+                <w:rFonts w:cs="Arial"/>
                 <w:noProof/>
                 <w:webHidden/>
               </w:rPr>
@@ -672,19 +690,22 @@
             </w:r>
             <w:r>
               <w:rPr>
-                <w:noProof/>
-                <w:webHidden/>
-              </w:rPr>
-              <w:instrText xml:space="preserve"> PAGEREF _Toc211063304 \h </w:instrText>
-            </w:r>
-            <w:r>
-              <w:rPr>
-                <w:noProof/>
-                <w:webHidden/>
-              </w:rPr>
-            </w:r>
-            <w:r>
-              <w:rPr>
+                <w:rFonts w:cs="Arial"/>
+                <w:noProof/>
+                <w:webHidden/>
+              </w:rPr>
+              <w:instrText xml:space="preserve"> PAGEREF _Toc210419764 \h </w:instrText>
+            </w:r>
+            <w:r>
+              <w:rPr>
+                <w:rFonts w:cs="Arial"/>
+                <w:noProof/>
+                <w:webHidden/>
+              </w:rPr>
+            </w:r>
+            <w:r>
+              <w:rPr>
+                <w:rFonts w:cs="Arial"/>
                 <w:noProof/>
                 <w:webHidden/>
               </w:rPr>
@@ -692,6 +713,7 @@
             </w:r>
             <w:r>
               <w:rPr>
+                <w:rFonts w:cs="Arial"/>
                 <w:noProof/>
                 <w:webHidden/>
               </w:rPr>
@@ -699,6 +721,7 @@
             </w:r>
             <w:r>
               <w:rPr>
+                <w:rFonts w:cs="Arial"/>
                 <w:noProof/>
                 <w:webHidden/>
               </w:rPr>
@@ -708,27 +731,27 @@
         </w:p>
         <w:p>
           <w:pPr>
-            <w:pStyle w:val="TDC1"/>
+            <w:pStyle w:val="TOC1"/>
             <w:tabs>
               <w:tab w:val="right" w:leader="dot" w:pos="8828"/>
             </w:tabs>
             <w:rPr>
-              <w:rFonts w:asciiTheme="minorHAnsi" w:eastAsiaTheme="minorEastAsia" w:hAnsiTheme="minorHAnsi"/>
+              <w:rFonts w:cs="Arial"/>
               <w:noProof/>
-              <w:szCs w:val="24"/>
-              <w:lang w:eastAsia="es-MX"/>
             </w:rPr>
           </w:pPr>
-          <w:hyperlink w:anchor="_Toc211063305" w:history="1">
-            <w:r>
-              <w:rPr>
-                <w:rStyle w:val="Hipervnculo"/>
+          <w:hyperlink w:anchor="_Toc210419765" w:history="1">
+            <w:r>
+              <w:rPr>
+                <w:rStyle w:val="Hyperlink"/>
+                <w:rFonts w:cs="Arial"/>
                 <w:noProof/>
               </w:rPr>
               <w:t>REFLEXIÓN PERSONAL</w:t>
             </w:r>
             <w:r>
               <w:rPr>
+                <w:rFonts w:cs="Arial"/>
                 <w:noProof/>
                 <w:webHidden/>
               </w:rPr>
@@ -736,6 +759,7 @@
             </w:r>
             <w:r>
               <w:rPr>
+                <w:rFonts w:cs="Arial"/>
                 <w:noProof/>
                 <w:webHidden/>
               </w:rPr>
@@ -743,19 +767,22 @@
             </w:r>
             <w:r>
               <w:rPr>
-                <w:noProof/>
-                <w:webHidden/>
-              </w:rPr>
-              <w:instrText xml:space="preserve"> PAGEREF _Toc211063305 \h </w:instrText>
-            </w:r>
-            <w:r>
-              <w:rPr>
-                <w:noProof/>
-                <w:webHidden/>
-              </w:rPr>
-            </w:r>
-            <w:r>
-              <w:rPr>
+                <w:rFonts w:cs="Arial"/>
+                <w:noProof/>
+                <w:webHidden/>
+              </w:rPr>
+              <w:instrText xml:space="preserve"> PAGEREF _Toc210419765 \h </w:instrText>
+            </w:r>
+            <w:r>
+              <w:rPr>
+                <w:rFonts w:cs="Arial"/>
+                <w:noProof/>
+                <w:webHidden/>
+              </w:rPr>
+            </w:r>
+            <w:r>
+              <w:rPr>
+                <w:rFonts w:cs="Arial"/>
                 <w:noProof/>
                 <w:webHidden/>
               </w:rPr>
@@ -763,6 +790,7 @@
             </w:r>
             <w:r>
               <w:rPr>
+                <w:rFonts w:cs="Arial"/>
                 <w:noProof/>
                 <w:webHidden/>
               </w:rPr>
@@ -770,6 +798,7 @@
             </w:r>
             <w:r>
               <w:rPr>
+                <w:rFonts w:cs="Arial"/>
                 <w:noProof/>
                 <w:webHidden/>
               </w:rPr>
@@ -805,11 +834,10 @@
     </w:p>
     <w:p>
       <w:pPr>
-        <w:pStyle w:val="Ttulo1"/>
+        <w:pStyle w:val="Heading1"/>
       </w:pPr>
-      <w:bookmarkStart w:id="0" w:name="_Toc211063301"/>
-      <w:r>
-        <w:lastRenderedPageBreak/>
+      <w:bookmarkStart w:id="0" w:name="_Toc210419761"/>
+      <w:r>
         <w:t>CREACIÓN DEL REPOSITORIO (por el líder)</w:t>
       </w:r>
       <w:bookmarkEnd w:id="0"/>
@@ -843,55 +871,6 @@
                 <pic:pic xmlns:pic="http://schemas.openxmlformats.org/drawingml/2006/picture">
                   <pic:nvPicPr>
                     <pic:cNvPr id="380098941" name="Imagen 1" descr="Captura de pantalla de un celular&#10;&#10;El contenido generado por IA puede ser incorrecto."/>
-                    <pic:cNvPicPr/>
-                  </pic:nvPicPr>
-                  <pic:blipFill>
-                    <a:blip r:embed="rId8"/>
-                    <a:stretch>
-                      <a:fillRect/>
-                    </a:stretch>
-                  </pic:blipFill>
-                  <pic:spPr>
-                    <a:xfrm>
-                      <a:off x="0" y="0"/>
-                      <a:ext cx="5612130" cy="2744470"/>
-                    </a:xfrm>
-                    <a:prstGeom prst="rect">
-                      <a:avLst/>
-                    </a:prstGeom>
-                  </pic:spPr>
-                </pic:pic>
-              </a:graphicData>
-            </a:graphic>
-          </wp:inline>
-        </w:drawing>
-      </w:r>
-    </w:p>
-    <w:p>
-      <w:pPr>
-        <w:rPr>
-          <w:noProof/>
-        </w:rPr>
-      </w:pPr>
-    </w:p>
-    <w:p>
-      <w:pPr>
-        <w:jc w:val="center"/>
-      </w:pPr>
-      <w:r>
-        <w:drawing>
-          <wp:inline distT="0" distB="0" distL="0" distR="0" wp14:anchorId="51B73E79" wp14:editId="484319FC">
-            <wp:extent cx="5612130" cy="2744470"/>
-            <wp:effectExtent l="0" t="0" r="7620" b="0"/>
-            <wp:docPr id="564310530" name="Imagen 1"/>
-            <wp:cNvGraphicFramePr>
-              <a:graphicFrameLocks xmlns:a="http://schemas.openxmlformats.org/drawingml/2006/main" noChangeAspect="1"/>
-            </wp:cNvGraphicFramePr>
-            <a:graphic xmlns:a="http://schemas.openxmlformats.org/drawingml/2006/main">
-              <a:graphicData uri="http://schemas.openxmlformats.org/drawingml/2006/picture">
-                <pic:pic xmlns:pic="http://schemas.openxmlformats.org/drawingml/2006/picture">
-                  <pic:nvPicPr>
-                    <pic:cNvPr id="564310530" name=""/>
                     <pic:cNvPicPr/>
                   </pic:nvPicPr>
                   <pic:blipFill>
@@ -916,81 +895,230 @@
         </w:drawing>
       </w:r>
     </w:p>
-    <w:p/>
     <w:p>
       <w:pPr>
         <w:rPr>
-          <w:b/>
-          <w:bCs/>
+          <w:noProof/>
         </w:rPr>
       </w:pPr>
-      <w:r>
-        <w:rPr>
-          <w:b/>
-          <w:bCs/>
-        </w:rPr>
-        <w:br w:type="page"/>
-      </w:r>
-    </w:p>
-    <w:p>
-      <w:pPr>
-        <w:pStyle w:val="Ttulo1"/>
-      </w:pPr>
-      <w:bookmarkStart w:id="1" w:name="_Toc211063302"/>
-      <w:r>
-        <w:lastRenderedPageBreak/>
-        <w:t>SUBIDA DEL APORTE INDIVIDUAL</w:t>
-      </w:r>
-      <w:bookmarkEnd w:id="1"/>
-    </w:p>
-    <w:p>
-      <w:r>
-        <w:t>Captura de pantalla del archivo Word subido al repositorio</w:t>
-      </w:r>
-    </w:p>
-    <w:p/>
+    </w:p>
     <w:p>
       <w:pPr>
         <w:jc w:val="center"/>
       </w:pPr>
+      <w:r>
+        <w:rPr>
+          <w:noProof/>
+        </w:rPr>
+        <w:drawing>
+          <wp:inline distT="0" distB="0" distL="0" distR="0" wp14:anchorId="51B73E79" wp14:editId="484319FC">
+            <wp:extent cx="5612130" cy="2744470"/>
+            <wp:effectExtent l="0" t="0" r="7620" b="0"/>
+            <wp:docPr id="564310530" name="Imagen 1"/>
+            <wp:cNvGraphicFramePr>
+              <a:graphicFrameLocks xmlns:a="http://schemas.openxmlformats.org/drawingml/2006/main" noChangeAspect="1"/>
+            </wp:cNvGraphicFramePr>
+            <a:graphic xmlns:a="http://schemas.openxmlformats.org/drawingml/2006/main">
+              <a:graphicData uri="http://schemas.openxmlformats.org/drawingml/2006/picture">
+                <pic:pic xmlns:pic="http://schemas.openxmlformats.org/drawingml/2006/picture">
+                  <pic:nvPicPr>
+                    <pic:cNvPr id="564310530" name=""/>
+                    <pic:cNvPicPr/>
+                  </pic:nvPicPr>
+                  <pic:blipFill>
+                    <a:blip r:embed="rId10"/>
+                    <a:stretch>
+                      <a:fillRect/>
+                    </a:stretch>
+                  </pic:blipFill>
+                  <pic:spPr>
+                    <a:xfrm>
+                      <a:off x="0" y="0"/>
+                      <a:ext cx="5612130" cy="2744470"/>
+                    </a:xfrm>
+                    <a:prstGeom prst="rect">
+                      <a:avLst/>
+                    </a:prstGeom>
+                  </pic:spPr>
+                </pic:pic>
+              </a:graphicData>
+            </a:graphic>
+          </wp:inline>
+        </w:drawing>
+      </w:r>
+    </w:p>
+    <w:p>
+      <w:pPr>
+        <w:jc w:val="center"/>
+      </w:pPr>
     </w:p>
     <w:p/>
     <w:p>
-      <w:r>
+      <w:pPr>
+        <w:rPr>
+          <w:b/>
+          <w:bCs/>
+        </w:rPr>
+      </w:pPr>
+      <w:r>
+        <w:rPr>
+          <w:b/>
+          <w:bCs/>
+        </w:rPr>
         <w:br w:type="page"/>
       </w:r>
     </w:p>
     <w:p>
       <w:pPr>
-        <w:pStyle w:val="Ttulo1"/>
+        <w:pStyle w:val="Heading1"/>
       </w:pPr>
-      <w:bookmarkStart w:id="2" w:name="_Toc211063303"/>
-      <w:r>
-        <w:lastRenderedPageBreak/>
-        <w:t>COMENTARIO DEL COMMIT</w:t>
-      </w:r>
-      <w:bookmarkEnd w:id="2"/>
-    </w:p>
-    <w:p>
-      <w:r>
-        <w:t xml:space="preserve">Captura de pantalla del mensaje de </w:t>
-      </w:r>
-      <w:proofErr w:type="spellStart"/>
-      <w:r>
-        <w:t>commit</w:t>
-      </w:r>
-      <w:proofErr w:type="spellEnd"/>
-      <w:r>
-        <w:t xml:space="preserve"> al subir el archivo</w:t>
+      <w:bookmarkStart w:id="1" w:name="_Toc210419762"/>
+      <w:r>
+        <w:t>SUBIDA DEL APORTE INDIVIDUAL</w:t>
+      </w:r>
+      <w:bookmarkEnd w:id="1"/>
+    </w:p>
+    <w:p>
+      <w:r>
+        <w:t>Captura de pantalla del archivo Word subido al repositorio</w:t>
+      </w:r>
+    </w:p>
+    <w:p/>
+    <w:p>
+      <w:r>
+        <w:t>Alumno: Wilbert Yanes Sepulveda</w:t>
+      </w:r>
+    </w:p>
+    <w:p>
+      <w:r>
+        <w:rPr>
+          <w:noProof/>
+        </w:rPr>
+        <w:drawing>
+          <wp:inline distT="0" distB="0" distL="0" distR="0" wp14:anchorId="018996AF" wp14:editId="6B45B095">
+            <wp:extent cx="5612130" cy="2744470"/>
+            <wp:effectExtent l="0" t="0" r="7620" b="0"/>
+            <wp:docPr id="1250944785" name="Imagen 1" descr="Captura de pantalla de un celular&#10;&#10;El contenido generado por IA puede ser incorrecto."/>
+            <wp:cNvGraphicFramePr>
+              <a:graphicFrameLocks xmlns:a="http://schemas.openxmlformats.org/drawingml/2006/main" noChangeAspect="1"/>
+            </wp:cNvGraphicFramePr>
+            <a:graphic xmlns:a="http://schemas.openxmlformats.org/drawingml/2006/main">
+              <a:graphicData uri="http://schemas.openxmlformats.org/drawingml/2006/picture">
+                <pic:pic xmlns:pic="http://schemas.openxmlformats.org/drawingml/2006/picture">
+                  <pic:nvPicPr>
+                    <pic:cNvPr id="1250944785" name="Imagen 1" descr="Captura de pantalla de un celular&#10;&#10;El contenido generado por IA puede ser incorrecto."/>
+                    <pic:cNvPicPr/>
+                  </pic:nvPicPr>
+                  <pic:blipFill>
+                    <a:blip r:embed="rId11"/>
+                    <a:stretch>
+                      <a:fillRect/>
+                    </a:stretch>
+                  </pic:blipFill>
+                  <pic:spPr>
+                    <a:xfrm>
+                      <a:off x="0" y="0"/>
+                      <a:ext cx="5612130" cy="2744470"/>
+                    </a:xfrm>
+                    <a:prstGeom prst="rect">
+                      <a:avLst/>
+                    </a:prstGeom>
+                  </pic:spPr>
+                </pic:pic>
+              </a:graphicData>
+            </a:graphic>
+          </wp:inline>
+        </w:drawing>
       </w:r>
     </w:p>
     <w:p/>
     <w:p/>
+    <w:p/>
     <w:p>
       <w:pPr>
-        <w:pStyle w:val="Ttulo1"/>
+        <w:jc w:val="center"/>
       </w:pPr>
-      <w:bookmarkStart w:id="3" w:name="_Toc211063304"/>
+    </w:p>
+    <w:p/>
+    <w:p>
+      <w:r>
+        <w:br w:type="page"/>
+      </w:r>
+    </w:p>
+    <w:p>
+      <w:pPr>
+        <w:pStyle w:val="Heading1"/>
+      </w:pPr>
+      <w:bookmarkStart w:id="2" w:name="_Toc210419763"/>
+      <w:r>
+        <w:t>COMENTARIO DEL COMMIT</w:t>
+      </w:r>
+      <w:bookmarkEnd w:id="2"/>
+    </w:p>
+    <w:p>
+      <w:r>
+        <w:t xml:space="preserve">Captura de pantalla del mensaje de </w:t>
+      </w:r>
+      <w:proofErr w:type="spellStart"/>
+      <w:r>
+        <w:t>commit</w:t>
+      </w:r>
+      <w:proofErr w:type="spellEnd"/>
+      <w:r>
+        <w:t xml:space="preserve"> al subir el archivo</w:t>
+      </w:r>
+    </w:p>
+    <w:p/>
+    <w:p>
+      <w:r>
+        <w:t>Alumno: Wilbert Yanes Sepulveda</w:t>
+      </w:r>
+    </w:p>
+    <w:p>
+      <w:r>
+        <w:drawing>
+          <wp:inline distT="0" distB="0" distL="0" distR="0" wp14:anchorId="021FFB39" wp14:editId="27E57277">
+            <wp:extent cx="5612130" cy="2744470"/>
+            <wp:effectExtent l="0" t="0" r="7620" b="0"/>
+            <wp:docPr id="91354545" name="Imagen 1" descr="Captura de pantalla de un celular&#10;&#10;El contenido generado por IA puede ser incorrecto."/>
+            <wp:cNvGraphicFramePr>
+              <a:graphicFrameLocks xmlns:a="http://schemas.openxmlformats.org/drawingml/2006/main" noChangeAspect="1"/>
+            </wp:cNvGraphicFramePr>
+            <a:graphic xmlns:a="http://schemas.openxmlformats.org/drawingml/2006/main">
+              <a:graphicData uri="http://schemas.openxmlformats.org/drawingml/2006/picture">
+                <pic:pic xmlns:pic="http://schemas.openxmlformats.org/drawingml/2006/picture">
+                  <pic:nvPicPr>
+                    <pic:cNvPr id="91354545" name="Imagen 1" descr="Captura de pantalla de un celular&#10;&#10;El contenido generado por IA puede ser incorrecto."/>
+                    <pic:cNvPicPr/>
+                  </pic:nvPicPr>
+                  <pic:blipFill>
+                    <a:blip r:embed="rId12"/>
+                    <a:stretch>
+                      <a:fillRect/>
+                    </a:stretch>
+                  </pic:blipFill>
+                  <pic:spPr>
+                    <a:xfrm>
+                      <a:off x="0" y="0"/>
+                      <a:ext cx="5612130" cy="2744470"/>
+                    </a:xfrm>
+                    <a:prstGeom prst="rect">
+                      <a:avLst/>
+                    </a:prstGeom>
+                  </pic:spPr>
+                </pic:pic>
+              </a:graphicData>
+            </a:graphic>
+          </wp:inline>
+        </w:drawing>
+      </w:r>
+    </w:p>
+    <w:p/>
+    <w:p>
+      <w:pPr>
+        <w:pStyle w:val="Heading1"/>
+      </w:pPr>
+      <w:bookmarkStart w:id="3" w:name="_Toc210419764"/>
       <w:r>
         <w:t>VISUALIZACIÓN DEL ARCHIVO FINAL CONSOLIDADO</w:t>
       </w:r>
@@ -1010,9 +1138,9 @@
     <w:p/>
     <w:p>
       <w:pPr>
-        <w:pStyle w:val="Ttulo1"/>
+        <w:pStyle w:val="Heading1"/>
       </w:pPr>
-      <w:bookmarkStart w:id="4" w:name="_Toc211063305"/>
+      <w:bookmarkStart w:id="4" w:name="_Toc210419765"/>
       <w:r>
         <w:t>REFLEXIÓN PERSONAL</w:t>
       </w:r>
@@ -1050,7 +1178,6 @@
           <w:bCs/>
           <w:u w:val="single"/>
         </w:rPr>
-        <w:lastRenderedPageBreak/>
         <w:t>Firma del estudiante:</w:t>
       </w:r>
       <w:r>
@@ -1084,17 +1211,21 @@
       <w:r>
         <w:t xml:space="preserve"> 3 de </w:t>
       </w:r>
-      <w:proofErr w:type="gramStart"/>
-      <w:r>
-        <w:t>Octubre</w:t>
-      </w:r>
-      <w:proofErr w:type="gramEnd"/>
+      <w:r>
+        <w:t>octubre</w:t>
+      </w:r>
       <w:r>
         <w:t xml:space="preserve"> del 2025</w:t>
       </w:r>
     </w:p>
     <w:p/>
     <w:p>
+      <w:pPr>
+        <w:rPr>
+          <w:b/>
+          <w:u w:val="single"/>
+        </w:rPr>
+      </w:pPr>
       <w:r>
         <w:rPr>
           <w:b/>
@@ -1103,6 +1234,40 @@
         </w:rPr>
         <w:t>Firma del estudiante:</w:t>
       </w:r>
+      <w:r>
+        <w:rPr>
+          <w:b/>
+          <w:bCs/>
+          <w:u w:val="single"/>
+        </w:rPr>
+        <w:t xml:space="preserve"> </w:t>
+      </w:r>
+      <w:r>
+        <w:rPr>
+          <w:u w:val="single"/>
+        </w:rPr>
+        <w:t>Z</w:t>
+      </w:r>
+      <w:r>
+        <w:rPr>
+          <w:u w:val="single"/>
+        </w:rPr>
+        <w:t xml:space="preserve">ayra </w:t>
+      </w:r>
+      <w:proofErr w:type="spellStart"/>
+      <w:r>
+        <w:rPr>
+          <w:u w:val="single"/>
+        </w:rPr>
+        <w:t>Garcia</w:t>
+      </w:r>
+      <w:proofErr w:type="spellEnd"/>
+      <w:r>
+        <w:rPr>
+          <w:u w:val="single"/>
+        </w:rPr>
+        <w:t xml:space="preserve"> Santiago</w:t>
+      </w:r>
     </w:p>
     <w:p>
       <w:r>
@@ -1112,6 +1277,20 @@
           <w:u w:val="single"/>
         </w:rPr>
         <w:t>Fecha:</w:t>
+      </w:r>
+      <w:r>
+        <w:rPr>
+          <w:b/>
+          <w:bCs/>
+          <w:u w:val="single"/>
+        </w:rPr>
+        <w:t xml:space="preserve"> </w:t>
+      </w:r>
+      <w:r>
+        <w:rPr>
+          <w:u w:val="single"/>
+        </w:rPr>
+        <w:t>11/10/2025</w:t>
       </w:r>
     </w:p>
     <w:p/>
@@ -1192,6 +1371,10 @@
     </w:sectPr>
   </w:body>
 </w:document>
+</file>
+
+<file path=word/numbering.xml><?xml version="1.0" encoding="utf-8"?>
+<w:numbering xmlns:wpc="http://schemas.microsoft.com/office/word/2010/wordprocessingCanvas" xmlns:cx="http://schemas.microsoft.com/office/drawing/2014/chartex" xmlns:cx1="http://schemas.microsoft.com/office/drawing/2015/9/8/chartex" xmlns:cx2="http://schemas.microsoft.com/office/drawing/2015/10/21/chartex" xmlns:cx3="http://schemas.microsoft.com/office/drawing/2016/5/9/chartex" xmlns:cx4="http://schemas.microsoft.com/office/drawing/2016/5/10/chartex" xmlns:cx5="http://schemas.microsoft.com/office/drawing/2016/5/11/chartex" xmlns:cx6="http://schemas.microsoft.com/office/drawing/2016/5/12/chartex" xmlns:cx7="http://schemas.microsoft.com/office/drawing/2016/5/13/chartex" xmlns:cx8="http://schemas.microsoft.com/office/drawing/2016/5/14/chartex" xmlns:mc="http://schemas.openxmlformats.org/markup-compatibility/2006" xmlns:aink="http://schemas.microsoft.com/office/drawing/2016/ink" xmlns:am3d="http://schemas.microsoft.com/office/drawing/2017/model3d" xmlns:o="urn:schemas-microsoft-com:office:office" xmlns:oel="http://schemas.microsoft.com/office/2019/extlst" xmlns:r="http://schemas.openxmlformats.org/officeDocument/2006/relationships" xmlns:m="http://schemas.openxmlformats.org/officeDocument/2006/math" xmlns:v="urn:schemas-microsoft-com:vml" xmlns:wp14="http://schemas.microsoft.com/office/word/2010/wordprocessingDrawing" xmlns:wp="http://schemas.openxmlformats.org/drawingml/2006/wordprocessingDrawing" xmlns:w10="urn:schemas-microsoft-com:office:word" xmlns:w="http://schemas.openxmlformats.org/wordprocessingml/2006/main" xmlns:w14="http://schemas.microsoft.com/office/word/2010/wordml" xmlns:w15="http://schemas.microsoft.com/office/word/2012/wordml" xmlns:w16cex="http://schemas.microsoft.com/office/word/2018/wordml/cex" xmlns:w16cid="http://schemas.microsoft.com/office/word/2016/wordml/cid" xmlns:w16="http://schemas.microsoft.com/office/word/2018/wordml" xmlns:w16du="http://schemas.microsoft.com/office/word/2023/wordml/word16du" xmlns:w16sdtdh="http://schemas.microsoft.com/office/word/2020/wordml/sdtdatahash" xmlns:w16sdtfl="http://schemas.microsoft.com/office/word/2024/wordml/sdtformatlock" xmlns:w16se="http://schemas.microsoft.com/office/word/2015/wordml/symex" xmlns:wpg="http://schemas.microsoft.com/office/word/2010/wordprocessingGroup" xmlns:wpi="http://schemas.microsoft.com/office/word/2010/wordprocessingInk" xmlns:wne="http://schemas.microsoft.com/office/word/2006/wordml" xmlns:wps="http://schemas.microsoft.com/office/word/2010/wordprocessingShape" mc:Ignorable="w14 w15 w16se w16cid w16 w16cex w16sdtdh w16sdtfl w16du wp14"/>
 </file>
 
 <file path=word/styles.xml><?xml version="1.0" encoding="utf-8"?>
@@ -1600,11 +1783,11 @@
       <w:sz w:val="24"/>
     </w:rPr>
   </w:style>
-  <w:style w:type="paragraph" w:styleId="Ttulo1">
+  <w:style w:type="paragraph" w:styleId="Heading1">
     <w:name w:val="heading 1"/>
     <w:basedOn w:val="Normal"/>
     <w:next w:val="Normal"/>
-    <w:link w:val="Ttulo1Car"/>
+    <w:link w:val="Heading1Char"/>
     <w:uiPriority w:val="9"/>
     <w:qFormat/>
     <w:rsid w:val="00794563"/>
@@ -1622,11 +1805,11 @@
       <w:szCs w:val="40"/>
     </w:rPr>
   </w:style>
-  <w:style w:type="paragraph" w:styleId="Ttulo2">
+  <w:style w:type="paragraph" w:styleId="Heading2">
     <w:name w:val="heading 2"/>
     <w:basedOn w:val="Normal"/>
     <w:next w:val="Normal"/>
-    <w:link w:val="Ttulo2Car"/>
+    <w:link w:val="Heading2Char"/>
     <w:uiPriority w:val="9"/>
     <w:semiHidden/>
     <w:unhideWhenUsed/>
@@ -1645,11 +1828,11 @@
       <w:szCs w:val="32"/>
     </w:rPr>
   </w:style>
-  <w:style w:type="paragraph" w:styleId="Ttulo3">
+  <w:style w:type="paragraph" w:styleId="Heading3">
     <w:name w:val="heading 3"/>
     <w:basedOn w:val="Normal"/>
     <w:next w:val="Normal"/>
-    <w:link w:val="Ttulo3Car"/>
+    <w:link w:val="Heading3Char"/>
     <w:uiPriority w:val="9"/>
     <w:semiHidden/>
     <w:unhideWhenUsed/>
@@ -1668,11 +1851,11 @@
       <w:szCs w:val="28"/>
     </w:rPr>
   </w:style>
-  <w:style w:type="paragraph" w:styleId="Ttulo4">
+  <w:style w:type="paragraph" w:styleId="Heading4">
     <w:name w:val="heading 4"/>
     <w:basedOn w:val="Normal"/>
     <w:next w:val="Normal"/>
-    <w:link w:val="Ttulo4Car"/>
+    <w:link w:val="Heading4Char"/>
     <w:uiPriority w:val="9"/>
     <w:semiHidden/>
     <w:unhideWhenUsed/>
@@ -1691,11 +1874,11 @@
       <w:color w:val="0F4761" w:themeColor="accent1" w:themeShade="BF"/>
     </w:rPr>
   </w:style>
-  <w:style w:type="paragraph" w:styleId="Ttulo5">
+  <w:style w:type="paragraph" w:styleId="Heading5">
     <w:name w:val="heading 5"/>
     <w:basedOn w:val="Normal"/>
     <w:next w:val="Normal"/>
-    <w:link w:val="Ttulo5Car"/>
+    <w:link w:val="Heading5Char"/>
     <w:uiPriority w:val="9"/>
     <w:semiHidden/>
     <w:unhideWhenUsed/>
@@ -1712,11 +1895,11 @@
       <w:color w:val="0F4761" w:themeColor="accent1" w:themeShade="BF"/>
     </w:rPr>
   </w:style>
-  <w:style w:type="paragraph" w:styleId="Ttulo6">
+  <w:style w:type="paragraph" w:styleId="Heading6">
     <w:name w:val="heading 6"/>
     <w:basedOn w:val="Normal"/>
     <w:next w:val="Normal"/>
-    <w:link w:val="Ttulo6Car"/>
+    <w:link w:val="Heading6Char"/>
     <w:uiPriority w:val="9"/>
     <w:semiHidden/>
     <w:unhideWhenUsed/>
@@ -1735,11 +1918,11 @@
       <w:color w:val="595959" w:themeColor="text1" w:themeTint="A6"/>
     </w:rPr>
   </w:style>
-  <w:style w:type="paragraph" w:styleId="Ttulo7">
+  <w:style w:type="paragraph" w:styleId="Heading7">
     <w:name w:val="heading 7"/>
     <w:basedOn w:val="Normal"/>
     <w:next w:val="Normal"/>
-    <w:link w:val="Ttulo7Car"/>
+    <w:link w:val="Heading7Char"/>
     <w:uiPriority w:val="9"/>
     <w:semiHidden/>
     <w:unhideWhenUsed/>
@@ -1756,11 +1939,11 @@
       <w:color w:val="595959" w:themeColor="text1" w:themeTint="A6"/>
     </w:rPr>
   </w:style>
-  <w:style w:type="paragraph" w:styleId="Ttulo8">
+  <w:style w:type="paragraph" w:styleId="Heading8">
     <w:name w:val="heading 8"/>
     <w:basedOn w:val="Normal"/>
     <w:next w:val="Normal"/>
-    <w:link w:val="Ttulo8Car"/>
+    <w:link w:val="Heading8Char"/>
     <w:uiPriority w:val="9"/>
     <w:semiHidden/>
     <w:unhideWhenUsed/>
@@ -1779,11 +1962,11 @@
       <w:color w:val="272727" w:themeColor="text1" w:themeTint="D8"/>
     </w:rPr>
   </w:style>
-  <w:style w:type="paragraph" w:styleId="Ttulo9">
+  <w:style w:type="paragraph" w:styleId="Heading9">
     <w:name w:val="heading 9"/>
     <w:basedOn w:val="Normal"/>
     <w:next w:val="Normal"/>
-    <w:link w:val="Ttulo9Car"/>
+    <w:link w:val="Heading9Char"/>
     <w:uiPriority w:val="9"/>
     <w:semiHidden/>
     <w:unhideWhenUsed/>
@@ -1800,12 +1983,13 @@
       <w:color w:val="272727" w:themeColor="text1" w:themeTint="D8"/>
     </w:rPr>
   </w:style>
-  <w:style w:type="character" w:default="1" w:styleId="Fuentedeprrafopredeter">
+  <w:style w:type="character" w:default="1" w:styleId="DefaultParagraphFont">
     <w:name w:val="Default Paragraph Font"/>
     <w:uiPriority w:val="1"/>
+    <w:semiHidden/>
     <w:unhideWhenUsed/>
   </w:style>
-  <w:style w:type="table" w:default="1" w:styleId="Tablanormal">
+  <w:style w:type="table" w:default="1" w:styleId="TableNormal">
     <w:name w:val="Normal Table"/>
     <w:uiPriority w:val="99"/>
     <w:semiHidden/>
@@ -1820,16 +2004,16 @@
       </w:tblCellMar>
     </w:tblPr>
   </w:style>
-  <w:style w:type="numbering" w:default="1" w:styleId="Sinlista">
+  <w:style w:type="numbering" w:default="1" w:styleId="NoList">
     <w:name w:val="No List"/>
     <w:uiPriority w:val="99"/>
     <w:semiHidden/>
     <w:unhideWhenUsed/>
   </w:style>
-  <w:style w:type="character" w:customStyle="1" w:styleId="Ttulo1Car">
-    <w:name w:val="Título 1 Car"/>
-    <w:basedOn w:val="Fuentedeprrafopredeter"/>
-    <w:link w:val="Ttulo1"/>
+  <w:style w:type="character" w:customStyle="1" w:styleId="Heading1Char">
+    <w:name w:val="Heading 1 Char"/>
+    <w:basedOn w:val="DefaultParagraphFont"/>
+    <w:link w:val="Heading1"/>
     <w:uiPriority w:val="9"/>
     <w:rsid w:val="00794563"/>
     <w:rPr>
@@ -1840,10 +2024,10 @@
       <w:szCs w:val="40"/>
     </w:rPr>
   </w:style>
-  <w:style w:type="character" w:customStyle="1" w:styleId="Ttulo2Car">
-    <w:name w:val="Título 2 Car"/>
-    <w:basedOn w:val="Fuentedeprrafopredeter"/>
-    <w:link w:val="Ttulo2"/>
+  <w:style w:type="character" w:customStyle="1" w:styleId="Heading2Char">
+    <w:name w:val="Heading 2 Char"/>
+    <w:basedOn w:val="DefaultParagraphFont"/>
+    <w:link w:val="Heading2"/>
     <w:uiPriority w:val="9"/>
     <w:semiHidden/>
     <w:rsid w:val="00794563"/>
@@ -1854,10 +2038,10 @@
       <w:szCs w:val="32"/>
     </w:rPr>
   </w:style>
-  <w:style w:type="character" w:customStyle="1" w:styleId="Ttulo3Car">
-    <w:name w:val="Título 3 Car"/>
-    <w:basedOn w:val="Fuentedeprrafopredeter"/>
-    <w:link w:val="Ttulo3"/>
+  <w:style w:type="character" w:customStyle="1" w:styleId="Heading3Char">
+    <w:name w:val="Heading 3 Char"/>
+    <w:basedOn w:val="DefaultParagraphFont"/>
+    <w:link w:val="Heading3"/>
     <w:uiPriority w:val="9"/>
     <w:semiHidden/>
     <w:rsid w:val="00794563"/>
@@ -1868,10 +2052,10 @@
       <w:szCs w:val="28"/>
     </w:rPr>
   </w:style>
-  <w:style w:type="character" w:customStyle="1" w:styleId="Ttulo4Car">
-    <w:name w:val="Título 4 Car"/>
-    <w:basedOn w:val="Fuentedeprrafopredeter"/>
-    <w:link w:val="Ttulo4"/>
+  <w:style w:type="character" w:customStyle="1" w:styleId="Heading4Char">
+    <w:name w:val="Heading 4 Char"/>
+    <w:basedOn w:val="DefaultParagraphFont"/>
+    <w:link w:val="Heading4"/>
     <w:uiPriority w:val="9"/>
     <w:semiHidden/>
     <w:rsid w:val="00794563"/>
@@ -1882,10 +2066,10 @@
       <w:color w:val="0F4761" w:themeColor="accent1" w:themeShade="BF"/>
     </w:rPr>
   </w:style>
-  <w:style w:type="character" w:customStyle="1" w:styleId="Ttulo5Car">
-    <w:name w:val="Título 5 Car"/>
-    <w:basedOn w:val="Fuentedeprrafopredeter"/>
-    <w:link w:val="Ttulo5"/>
+  <w:style w:type="character" w:customStyle="1" w:styleId="Heading5Char">
+    <w:name w:val="Heading 5 Char"/>
+    <w:basedOn w:val="DefaultParagraphFont"/>
+    <w:link w:val="Heading5"/>
     <w:uiPriority w:val="9"/>
     <w:semiHidden/>
     <w:rsid w:val="00794563"/>
@@ -1894,10 +2078,10 @@
       <w:color w:val="0F4761" w:themeColor="accent1" w:themeShade="BF"/>
     </w:rPr>
   </w:style>
-  <w:style w:type="character" w:customStyle="1" w:styleId="Ttulo6Car">
-    <w:name w:val="Título 6 Car"/>
-    <w:basedOn w:val="Fuentedeprrafopredeter"/>
-    <w:link w:val="Ttulo6"/>
+  <w:style w:type="character" w:customStyle="1" w:styleId="Heading6Char">
+    <w:name w:val="Heading 6 Char"/>
+    <w:basedOn w:val="DefaultParagraphFont"/>
+    <w:link w:val="Heading6"/>
     <w:uiPriority w:val="9"/>
     <w:semiHidden/>
     <w:rsid w:val="00794563"/>
@@ -1908,10 +2092,10 @@
       <w:color w:val="595959" w:themeColor="text1" w:themeTint="A6"/>
     </w:rPr>
   </w:style>
-  <w:style w:type="character" w:customStyle="1" w:styleId="Ttulo7Car">
-    <w:name w:val="Título 7 Car"/>
-    <w:basedOn w:val="Fuentedeprrafopredeter"/>
-    <w:link w:val="Ttulo7"/>
+  <w:style w:type="character" w:customStyle="1" w:styleId="Heading7Char">
+    <w:name w:val="Heading 7 Char"/>
+    <w:basedOn w:val="DefaultParagraphFont"/>
+    <w:link w:val="Heading7"/>
     <w:uiPriority w:val="9"/>
     <w:semiHidden/>
     <w:rsid w:val="00794563"/>
@@ -1920,10 +2104,10 @@
       <w:color w:val="595959" w:themeColor="text1" w:themeTint="A6"/>
     </w:rPr>
   </w:style>
-  <w:style w:type="character" w:customStyle="1" w:styleId="Ttulo8Car">
-    <w:name w:val="Título 8 Car"/>
-    <w:basedOn w:val="Fuentedeprrafopredeter"/>
-    <w:link w:val="Ttulo8"/>
+  <w:style w:type="character" w:customStyle="1" w:styleId="Heading8Char">
+    <w:name w:val="Heading 8 Char"/>
+    <w:basedOn w:val="DefaultParagraphFont"/>
+    <w:link w:val="Heading8"/>
     <w:uiPriority w:val="9"/>
     <w:semiHidden/>
     <w:rsid w:val="00794563"/>
@@ -1934,10 +2118,10 @@
       <w:color w:val="272727" w:themeColor="text1" w:themeTint="D8"/>
     </w:rPr>
   </w:style>
-  <w:style w:type="character" w:customStyle="1" w:styleId="Ttulo9Car">
-    <w:name w:val="Título 9 Car"/>
-    <w:basedOn w:val="Fuentedeprrafopredeter"/>
-    <w:link w:val="Ttulo9"/>
+  <w:style w:type="character" w:customStyle="1" w:styleId="Heading9Char">
+    <w:name w:val="Heading 9 Char"/>
+    <w:basedOn w:val="DefaultParagraphFont"/>
+    <w:link w:val="Heading9"/>
     <w:uiPriority w:val="9"/>
     <w:semiHidden/>
     <w:rsid w:val="00794563"/>
@@ -1946,11 +2130,11 @@
       <w:color w:val="272727" w:themeColor="text1" w:themeTint="D8"/>
     </w:rPr>
   </w:style>
-  <w:style w:type="paragraph" w:styleId="Ttulo">
+  <w:style w:type="paragraph" w:styleId="Title">
     <w:name w:val="Title"/>
     <w:basedOn w:val="Normal"/>
     <w:next w:val="Normal"/>
-    <w:link w:val="TtuloCar"/>
+    <w:link w:val="TitleChar"/>
     <w:uiPriority w:val="10"/>
     <w:qFormat/>
     <w:rsid w:val="00794563"/>
@@ -1966,10 +2150,10 @@
       <w:szCs w:val="56"/>
     </w:rPr>
   </w:style>
-  <w:style w:type="character" w:customStyle="1" w:styleId="TtuloCar">
-    <w:name w:val="Título Car"/>
-    <w:basedOn w:val="Fuentedeprrafopredeter"/>
-    <w:link w:val="Ttulo"/>
+  <w:style w:type="character" w:customStyle="1" w:styleId="TitleChar">
+    <w:name w:val="Title Char"/>
+    <w:basedOn w:val="DefaultParagraphFont"/>
+    <w:link w:val="Title"/>
     <w:uiPriority w:val="10"/>
     <w:rsid w:val="00794563"/>
     <w:rPr>
@@ -1980,11 +2164,11 @@
       <w:szCs w:val="56"/>
     </w:rPr>
   </w:style>
-  <w:style w:type="paragraph" w:styleId="Subttulo">
+  <w:style w:type="paragraph" w:styleId="Subtitle">
     <w:name w:val="Subtitle"/>
     <w:basedOn w:val="Normal"/>
     <w:next w:val="Normal"/>
-    <w:link w:val="SubttuloCar"/>
+    <w:link w:val="SubtitleChar"/>
     <w:uiPriority w:val="11"/>
     <w:qFormat/>
     <w:rsid w:val="00794563"/>
@@ -2001,10 +2185,10 @@
       <w:szCs w:val="28"/>
     </w:rPr>
   </w:style>
-  <w:style w:type="character" w:customStyle="1" w:styleId="SubttuloCar">
-    <w:name w:val="Subtítulo Car"/>
-    <w:basedOn w:val="Fuentedeprrafopredeter"/>
-    <w:link w:val="Subttulo"/>
+  <w:style w:type="character" w:customStyle="1" w:styleId="SubtitleChar">
+    <w:name w:val="Subtitle Char"/>
+    <w:basedOn w:val="DefaultParagraphFont"/>
+    <w:link w:val="Subtitle"/>
     <w:uiPriority w:val="11"/>
     <w:rsid w:val="00794563"/>
     <w:rPr>
@@ -2015,11 +2199,11 @@
       <w:szCs w:val="28"/>
     </w:rPr>
   </w:style>
-  <w:style w:type="paragraph" w:styleId="Cita">
+  <w:style w:type="paragraph" w:styleId="Quote">
     <w:name w:val="Quote"/>
     <w:basedOn w:val="Normal"/>
     <w:next w:val="Normal"/>
-    <w:link w:val="CitaCar"/>
+    <w:link w:val="QuoteChar"/>
     <w:uiPriority w:val="29"/>
     <w:qFormat/>
     <w:rsid w:val="00794563"/>
@@ -2033,10 +2217,10 @@
       <w:color w:val="404040" w:themeColor="text1" w:themeTint="BF"/>
     </w:rPr>
   </w:style>
-  <w:style w:type="character" w:customStyle="1" w:styleId="CitaCar">
-    <w:name w:val="Cita Car"/>
-    <w:basedOn w:val="Fuentedeprrafopredeter"/>
-    <w:link w:val="Cita"/>
+  <w:style w:type="character" w:customStyle="1" w:styleId="QuoteChar">
+    <w:name w:val="Quote Char"/>
+    <w:basedOn w:val="DefaultParagraphFont"/>
+    <w:link w:val="Quote"/>
     <w:uiPriority w:val="29"/>
     <w:rsid w:val="00794563"/>
     <w:rPr>
@@ -2045,7 +2229,7 @@
       <w:color w:val="404040" w:themeColor="text1" w:themeTint="BF"/>
     </w:rPr>
   </w:style>
-  <w:style w:type="paragraph" w:styleId="Prrafodelista">
+  <w:style w:type="paragraph" w:styleId="ListParagraph">
     <w:name w:val="List Paragraph"/>
     <w:basedOn w:val="Normal"/>
     <w:uiPriority w:val="34"/>
@@ -2056,9 +2240,9 @@
       <w:contextualSpacing/>
     </w:pPr>
   </w:style>
-  <w:style w:type="character" w:styleId="nfasisintenso">
+  <w:style w:type="character" w:styleId="IntenseEmphasis">
     <w:name w:val="Intense Emphasis"/>
-    <w:basedOn w:val="Fuentedeprrafopredeter"/>
+    <w:basedOn w:val="DefaultParagraphFont"/>
     <w:uiPriority w:val="21"/>
     <w:qFormat/>
     <w:rsid w:val="00794563"/>
@@ -2068,11 +2252,11 @@
       <w:color w:val="0F4761" w:themeColor="accent1" w:themeShade="BF"/>
     </w:rPr>
   </w:style>
-  <w:style w:type="paragraph" w:styleId="Citadestacada">
+  <w:style w:type="paragraph" w:styleId="IntenseQuote">
     <w:name w:val="Intense Quote"/>
     <w:basedOn w:val="Normal"/>
     <w:next w:val="Normal"/>
-    <w:link w:val="CitadestacadaCar"/>
+    <w:link w:val="IntenseQuoteChar"/>
     <w:uiPriority w:val="30"/>
     <w:qFormat/>
     <w:rsid w:val="00794563"/>
@@ -2091,10 +2275,10 @@
       <w:color w:val="0F4761" w:themeColor="accent1" w:themeShade="BF"/>
     </w:rPr>
   </w:style>
-  <w:style w:type="character" w:customStyle="1" w:styleId="CitadestacadaCar">
-    <w:name w:val="Cita destacada Car"/>
-    <w:basedOn w:val="Fuentedeprrafopredeter"/>
-    <w:link w:val="Citadestacada"/>
+  <w:style w:type="character" w:customStyle="1" w:styleId="IntenseQuoteChar">
+    <w:name w:val="Intense Quote Char"/>
+    <w:basedOn w:val="DefaultParagraphFont"/>
+    <w:link w:val="IntenseQuote"/>
     <w:uiPriority w:val="30"/>
     <w:rsid w:val="00794563"/>
     <w:rPr>
@@ -2103,9 +2287,9 @@
       <w:color w:val="0F4761" w:themeColor="accent1" w:themeShade="BF"/>
     </w:rPr>
   </w:style>
-  <w:style w:type="character" w:styleId="Referenciaintensa">
+  <w:style w:type="character" w:styleId="IntenseReference">
     <w:name w:val="Intense Reference"/>
-    <w:basedOn w:val="Fuentedeprrafopredeter"/>
+    <w:basedOn w:val="DefaultParagraphFont"/>
     <w:uiPriority w:val="32"/>
     <w:qFormat/>
     <w:rsid w:val="00794563"/>
@@ -2117,9 +2301,9 @@
       <w:spacing w:val="5"/>
     </w:rPr>
   </w:style>
-  <w:style w:type="paragraph" w:styleId="TtuloTDC">
+  <w:style w:type="paragraph" w:styleId="TOCHeading">
     <w:name w:val="TOC Heading"/>
-    <w:basedOn w:val="Ttulo1"/>
+    <w:basedOn w:val="Heading1"/>
     <w:next w:val="Normal"/>
     <w:uiPriority w:val="39"/>
     <w:unhideWhenUsed/>
@@ -2140,7 +2324,7 @@
       <w14:ligatures w14:val="none"/>
     </w:rPr>
   </w:style>
-  <w:style w:type="paragraph" w:styleId="TDC1">
+  <w:style w:type="paragraph" w:styleId="TOC1">
     <w:name w:val="toc 1"/>
     <w:basedOn w:val="Normal"/>
     <w:next w:val="Normal"/>
@@ -2152,9 +2336,9 @@
       <w:spacing w:after="100"/>
     </w:pPr>
   </w:style>
-  <w:style w:type="character" w:styleId="Hipervnculo">
+  <w:style w:type="character" w:styleId="Hyperlink">
     <w:name w:val="Hyperlink"/>
-    <w:basedOn w:val="Fuentedeprrafopredeter"/>
+    <w:basedOn w:val="DefaultParagraphFont"/>
     <w:uiPriority w:val="99"/>
     <w:unhideWhenUsed/>
     <w:rsid w:val="003A13BE"/>
@@ -2163,7 +2347,7 @@
       <w:u w:val="single"/>
     </w:rPr>
   </w:style>
-  <w:style w:type="paragraph" w:styleId="Revisin">
+  <w:style w:type="paragraph" w:styleId="Revision">
     <w:name w:val="Revision"/>
     <w:hidden/>
     <w:uiPriority w:val="99"/>
@@ -2177,10 +2361,10 @@
       <w:sz w:val="24"/>
     </w:rPr>
   </w:style>
-  <w:style w:type="paragraph" w:styleId="Textonotaalfinal">
+  <w:style w:type="paragraph" w:styleId="EndnoteText">
     <w:name w:val="endnote text"/>
     <w:basedOn w:val="Normal"/>
-    <w:link w:val="TextonotaalfinalCar"/>
+    <w:link w:val="EndnoteTextChar"/>
     <w:uiPriority w:val="99"/>
     <w:semiHidden/>
     <w:unhideWhenUsed/>
@@ -2193,10 +2377,10 @@
       <w:szCs w:val="20"/>
     </w:rPr>
   </w:style>
-  <w:style w:type="character" w:customStyle="1" w:styleId="TextonotaalfinalCar">
-    <w:name w:val="Texto nota al final Car"/>
-    <w:basedOn w:val="Fuentedeprrafopredeter"/>
-    <w:link w:val="Textonotaalfinal"/>
+  <w:style w:type="character" w:customStyle="1" w:styleId="EndnoteTextChar">
+    <w:name w:val="Endnote Text Char"/>
+    <w:basedOn w:val="DefaultParagraphFont"/>
+    <w:link w:val="EndnoteText"/>
     <w:uiPriority w:val="99"/>
     <w:semiHidden/>
     <w:rsid w:val="0094138C"/>
@@ -2206,9 +2390,9 @@
       <w:szCs w:val="20"/>
     </w:rPr>
   </w:style>
-  <w:style w:type="character" w:styleId="Refdenotaalfinal">
+  <w:style w:type="character" w:styleId="EndnoteReference">
     <w:name w:val="endnote reference"/>
-    <w:basedOn w:val="Fuentedeprrafopredeter"/>
+    <w:basedOn w:val="DefaultParagraphFont"/>
     <w:uiPriority w:val="99"/>
     <w:semiHidden/>
     <w:unhideWhenUsed/>
@@ -2516,12 +2700,7 @@
 </file>
 
 <file path=customXml/item1.xml><?xml version="1.0" encoding="utf-8"?>
-<?mso-contentType ?>
-<FormTemplates xmlns="http://schemas.microsoft.com/sharepoint/v3/contenttype/forms">
-  <Display>DocumentLibraryForm</Display>
-  <Edit>DocumentLibraryForm</Edit>
-  <New>DocumentLibraryForm</New>
-</FormTemplates>
+<b:Sources xmlns:b="http://schemas.openxmlformats.org/officeDocument/2006/bibliography" xmlns="http://schemas.openxmlformats.org/officeDocument/2006/bibliography" SelectedStyle="\APASixthEditionOfficeOnline.xsl" StyleName="APA" Version="6"/>
 </file>
 
 <file path=customXml/item2.xml><?xml version="1.0" encoding="utf-8"?>
@@ -2531,10 +2710,6 @@
 </file>
 
 <file path=customXml/item3.xml><?xml version="1.0" encoding="utf-8"?>
-<b:Sources xmlns:b="http://schemas.openxmlformats.org/officeDocument/2006/bibliography" xmlns="http://schemas.openxmlformats.org/officeDocument/2006/bibliography" SelectedStyle="\APASixthEditionOfficeOnline.xsl" StyleName="APA" Version="6"/>
-</file>
-
-<file path=customXml/item4.xml><?xml version="1.0" encoding="utf-8"?>
 <ct:contentTypeSchema xmlns:ct="http://schemas.microsoft.com/office/2006/metadata/contentType" xmlns:ma="http://schemas.microsoft.com/office/2006/metadata/properties/metaAttributes" ct:_="" ma:_="" ma:contentTypeName="Documento" ma:contentTypeID="0x0101006B4B9A3A47BF5645A49460B2CD111EAC" ma:contentTypeVersion="4" ma:contentTypeDescription="Crear nuevo documento." ma:contentTypeScope="" ma:versionID="dd34b874b5a355f47a32bbe42f3b038b">
   <xsd:schema xmlns:xsd="http://www.w3.org/2001/XMLSchema" xmlns:xs="http://www.w3.org/2001/XMLSchema" xmlns:p="http://schemas.microsoft.com/office/2006/metadata/properties" xmlns:ns3="eda65797-9cf4-4c5d-84de-9f490efeb4a6" targetNamespace="http://schemas.microsoft.com/office/2006/metadata/properties" ma:root="true" ma:fieldsID="32236aecb561fd10a15bf14d6b392e86" ns3:_="">
     <xsd:import namespace="eda65797-9cf4-4c5d-84de-9f490efeb4a6"/>
@@ -2678,10 +2853,19 @@
 </ct:contentTypeSchema>
 </file>
 
+<file path=customXml/item4.xml><?xml version="1.0" encoding="utf-8"?>
+<?mso-contentType ?>
+<FormTemplates xmlns="http://schemas.microsoft.com/sharepoint/v3/contenttype/forms">
+  <Display>DocumentLibraryForm</Display>
+  <Edit>DocumentLibraryForm</Edit>
+  <New>DocumentLibraryForm</New>
+</FormTemplates>
+</file>
+
 <file path=customXml/itemProps1.xml><?xml version="1.0" encoding="utf-8"?>
-<ds:datastoreItem xmlns:ds="http://schemas.openxmlformats.org/officeDocument/2006/customXml" ds:itemID="{AF924AD9-66B8-4963-A966-DBFB4294F263}">
+<ds:datastoreItem xmlns:ds="http://schemas.openxmlformats.org/officeDocument/2006/customXml" ds:itemID="{0FDAE277-7261-45D5-89B8-39111B44F7F5}">
   <ds:schemaRefs>
-    <ds:schemaRef ds:uri="http://schemas.microsoft.com/sharepoint/v3/contenttype/forms"/>
+    <ds:schemaRef ds:uri="http://schemas.openxmlformats.org/officeDocument/2006/bibliography"/>
   </ds:schemaRefs>
 </ds:datastoreItem>
 </file>
@@ -2696,14 +2880,6 @@
 </file>
 
 <file path=customXml/itemProps3.xml><?xml version="1.0" encoding="utf-8"?>
-<ds:datastoreItem xmlns:ds="http://schemas.openxmlformats.org/officeDocument/2006/customXml" ds:itemID="{0FDAE277-7261-45D5-89B8-39111B44F7F5}">
-  <ds:schemaRefs>
-    <ds:schemaRef ds:uri="http://schemas.openxmlformats.org/officeDocument/2006/bibliography"/>
-  </ds:schemaRefs>
-</ds:datastoreItem>
-</file>
-
-<file path=customXml/itemProps4.xml><?xml version="1.0" encoding="utf-8"?>
 <ds:datastoreItem xmlns:ds="http://schemas.openxmlformats.org/officeDocument/2006/customXml" ds:itemID="{0D42E060-6939-49C0-B3EE-FD8DC82029B7}">
   <ds:schemaRefs>
     <ds:schemaRef ds:uri="http://schemas.microsoft.com/office/2006/metadata/contentType"/>
@@ -2719,4 +2895,12 @@
     <ds:schemaRef ds:uri="http://schemas.microsoft.com/internal/obd"/>
   </ds:schemaRefs>
 </ds:datastoreItem>
+</file>
+
+<file path=customXml/itemProps4.xml><?xml version="1.0" encoding="utf-8"?>
+<ds:datastoreItem xmlns:ds="http://schemas.openxmlformats.org/officeDocument/2006/customXml" ds:itemID="{AF924AD9-66B8-4963-A966-DBFB4294F263}">
+  <ds:schemaRefs>
+    <ds:schemaRef ds:uri="http://schemas.microsoft.com/sharepoint/v3/contenttype/forms"/>
+  </ds:schemaRefs>
+</ds:datastoreItem>
 </file>
</xml_diff>

<commit_message>
Versión inicial del documento
</commit_message>
<xml_diff>
--- a/TrabajoFinal.docx
+++ b/TrabajoFinal.docx
@@ -347,7 +347,7 @@
     <w:p>
       <w:pPr>
         <w:rPr>
-          <w:rStyle w:val="EndnoteReference"/>
+          <w:rStyle w:val="Refdenotaalfinal"/>
         </w:rPr>
       </w:pPr>
     </w:p>
@@ -372,6 +372,7 @@
           <w:sz w:val="28"/>
           <w:szCs w:val="24"/>
         </w:rPr>
+        <w:lastRenderedPageBreak/>
         <w:t>índice</w:t>
       </w:r>
     </w:p>
@@ -400,18 +401,20 @@
       <w:sdtContent>
         <w:p>
           <w:pPr>
-            <w:pStyle w:val="TOCHeading"/>
+            <w:pStyle w:val="TtuloTDC"/>
           </w:pPr>
         </w:p>
         <w:p>
           <w:pPr>
-            <w:pStyle w:val="TOC1"/>
+            <w:pStyle w:val="TDC1"/>
             <w:tabs>
               <w:tab w:val="right" w:leader="dot" w:pos="8828"/>
             </w:tabs>
             <w:rPr>
-              <w:rFonts w:cs="Arial"/>
+              <w:rFonts w:asciiTheme="minorHAnsi" w:eastAsiaTheme="minorEastAsia" w:hAnsiTheme="minorHAnsi"/>
               <w:noProof/>
+              <w:szCs w:val="24"/>
+              <w:lang w:eastAsia="es-MX"/>
             </w:rPr>
           </w:pPr>
           <w:r>
@@ -432,18 +435,16 @@
             </w:rPr>
             <w:fldChar w:fldCharType="separate"/>
           </w:r>
-          <w:hyperlink w:anchor="_Toc210419761" w:history="1">
-            <w:r>
-              <w:rPr>
-                <w:rStyle w:val="Hyperlink"/>
-                <w:rFonts w:cs="Arial"/>
+          <w:hyperlink w:anchor="_Toc211063301" w:history="1">
+            <w:r>
+              <w:rPr>
+                <w:rStyle w:val="Hipervnculo"/>
                 <w:noProof/>
               </w:rPr>
               <w:t>CREACIÓN DEL REPOSITORIO (por el líder)</w:t>
             </w:r>
             <w:r>
               <w:rPr>
-                <w:rFonts w:cs="Arial"/>
                 <w:noProof/>
                 <w:webHidden/>
               </w:rPr>
@@ -451,7 +452,6 @@
             </w:r>
             <w:r>
               <w:rPr>
-                <w:rFonts w:cs="Arial"/>
                 <w:noProof/>
                 <w:webHidden/>
               </w:rPr>
@@ -459,22 +459,19 @@
             </w:r>
             <w:r>
               <w:rPr>
-                <w:rFonts w:cs="Arial"/>
-                <w:noProof/>
-                <w:webHidden/>
-              </w:rPr>
-              <w:instrText xml:space="preserve"> PAGEREF _Toc210419761 \h </w:instrText>
-            </w:r>
-            <w:r>
-              <w:rPr>
-                <w:rFonts w:cs="Arial"/>
-                <w:noProof/>
-                <w:webHidden/>
-              </w:rPr>
-            </w:r>
-            <w:r>
-              <w:rPr>
-                <w:rFonts w:cs="Arial"/>
+                <w:noProof/>
+                <w:webHidden/>
+              </w:rPr>
+              <w:instrText xml:space="preserve"> PAGEREF _Toc211063301 \h </w:instrText>
+            </w:r>
+            <w:r>
+              <w:rPr>
+                <w:noProof/>
+                <w:webHidden/>
+              </w:rPr>
+            </w:r>
+            <w:r>
+              <w:rPr>
                 <w:noProof/>
                 <w:webHidden/>
               </w:rPr>
@@ -482,7 +479,6 @@
             </w:r>
             <w:r>
               <w:rPr>
-                <w:rFonts w:cs="Arial"/>
                 <w:noProof/>
                 <w:webHidden/>
               </w:rPr>
@@ -490,7 +486,6 @@
             </w:r>
             <w:r>
               <w:rPr>
-                <w:rFonts w:cs="Arial"/>
                 <w:noProof/>
                 <w:webHidden/>
               </w:rPr>
@@ -500,27 +495,27 @@
         </w:p>
         <w:p>
           <w:pPr>
-            <w:pStyle w:val="TOC1"/>
+            <w:pStyle w:val="TDC1"/>
             <w:tabs>
               <w:tab w:val="right" w:leader="dot" w:pos="8828"/>
             </w:tabs>
             <w:rPr>
-              <w:rFonts w:cs="Arial"/>
+              <w:rFonts w:asciiTheme="minorHAnsi" w:eastAsiaTheme="minorEastAsia" w:hAnsiTheme="minorHAnsi"/>
               <w:noProof/>
+              <w:szCs w:val="24"/>
+              <w:lang w:eastAsia="es-MX"/>
             </w:rPr>
           </w:pPr>
-          <w:hyperlink w:anchor="_Toc210419762" w:history="1">
-            <w:r>
-              <w:rPr>
-                <w:rStyle w:val="Hyperlink"/>
-                <w:rFonts w:cs="Arial"/>
+          <w:hyperlink w:anchor="_Toc211063302" w:history="1">
+            <w:r>
+              <w:rPr>
+                <w:rStyle w:val="Hipervnculo"/>
                 <w:noProof/>
               </w:rPr>
               <w:t>SUBIDA DEL APORTE INDIVIDUAL</w:t>
             </w:r>
             <w:r>
               <w:rPr>
-                <w:rFonts w:cs="Arial"/>
                 <w:noProof/>
                 <w:webHidden/>
               </w:rPr>
@@ -528,7 +523,6 @@
             </w:r>
             <w:r>
               <w:rPr>
-                <w:rFonts w:cs="Arial"/>
                 <w:noProof/>
                 <w:webHidden/>
               </w:rPr>
@@ -536,22 +530,19 @@
             </w:r>
             <w:r>
               <w:rPr>
-                <w:rFonts w:cs="Arial"/>
-                <w:noProof/>
-                <w:webHidden/>
-              </w:rPr>
-              <w:instrText xml:space="preserve"> PAGEREF _Toc210419762 \h </w:instrText>
-            </w:r>
-            <w:r>
-              <w:rPr>
-                <w:rFonts w:cs="Arial"/>
-                <w:noProof/>
-                <w:webHidden/>
-              </w:rPr>
-            </w:r>
-            <w:r>
-              <w:rPr>
-                <w:rFonts w:cs="Arial"/>
+                <w:noProof/>
+                <w:webHidden/>
+              </w:rPr>
+              <w:instrText xml:space="preserve"> PAGEREF _Toc211063302 \h </w:instrText>
+            </w:r>
+            <w:r>
+              <w:rPr>
+                <w:noProof/>
+                <w:webHidden/>
+              </w:rPr>
+            </w:r>
+            <w:r>
+              <w:rPr>
                 <w:noProof/>
                 <w:webHidden/>
               </w:rPr>
@@ -559,7 +550,6 @@
             </w:r>
             <w:r>
               <w:rPr>
-                <w:rFonts w:cs="Arial"/>
                 <w:noProof/>
                 <w:webHidden/>
               </w:rPr>
@@ -567,7 +557,6 @@
             </w:r>
             <w:r>
               <w:rPr>
-                <w:rFonts w:cs="Arial"/>
                 <w:noProof/>
                 <w:webHidden/>
               </w:rPr>
@@ -577,27 +566,27 @@
         </w:p>
         <w:p>
           <w:pPr>
-            <w:pStyle w:val="TOC1"/>
+            <w:pStyle w:val="TDC1"/>
             <w:tabs>
               <w:tab w:val="right" w:leader="dot" w:pos="8828"/>
             </w:tabs>
             <w:rPr>
-              <w:rFonts w:cs="Arial"/>
+              <w:rFonts w:asciiTheme="minorHAnsi" w:eastAsiaTheme="minorEastAsia" w:hAnsiTheme="minorHAnsi"/>
               <w:noProof/>
+              <w:szCs w:val="24"/>
+              <w:lang w:eastAsia="es-MX"/>
             </w:rPr>
           </w:pPr>
-          <w:hyperlink w:anchor="_Toc210419763" w:history="1">
-            <w:r>
-              <w:rPr>
-                <w:rStyle w:val="Hyperlink"/>
-                <w:rFonts w:cs="Arial"/>
+          <w:hyperlink w:anchor="_Toc211063303" w:history="1">
+            <w:r>
+              <w:rPr>
+                <w:rStyle w:val="Hipervnculo"/>
                 <w:noProof/>
               </w:rPr>
               <w:t>COMENTARIO DEL COMMIT</w:t>
             </w:r>
             <w:r>
               <w:rPr>
-                <w:rFonts w:cs="Arial"/>
                 <w:noProof/>
                 <w:webHidden/>
               </w:rPr>
@@ -605,7 +594,6 @@
             </w:r>
             <w:r>
               <w:rPr>
-                <w:rFonts w:cs="Arial"/>
                 <w:noProof/>
                 <w:webHidden/>
               </w:rPr>
@@ -613,22 +601,19 @@
             </w:r>
             <w:r>
               <w:rPr>
-                <w:rFonts w:cs="Arial"/>
-                <w:noProof/>
-                <w:webHidden/>
-              </w:rPr>
-              <w:instrText xml:space="preserve"> PAGEREF _Toc210419763 \h </w:instrText>
-            </w:r>
-            <w:r>
-              <w:rPr>
-                <w:rFonts w:cs="Arial"/>
-                <w:noProof/>
-                <w:webHidden/>
-              </w:rPr>
-            </w:r>
-            <w:r>
-              <w:rPr>
-                <w:rFonts w:cs="Arial"/>
+                <w:noProof/>
+                <w:webHidden/>
+              </w:rPr>
+              <w:instrText xml:space="preserve"> PAGEREF _Toc211063303 \h </w:instrText>
+            </w:r>
+            <w:r>
+              <w:rPr>
+                <w:noProof/>
+                <w:webHidden/>
+              </w:rPr>
+            </w:r>
+            <w:r>
+              <w:rPr>
                 <w:noProof/>
                 <w:webHidden/>
               </w:rPr>
@@ -636,7 +621,6 @@
             </w:r>
             <w:r>
               <w:rPr>
-                <w:rFonts w:cs="Arial"/>
                 <w:noProof/>
                 <w:webHidden/>
               </w:rPr>
@@ -644,7 +628,6 @@
             </w:r>
             <w:r>
               <w:rPr>
-                <w:rFonts w:cs="Arial"/>
                 <w:noProof/>
                 <w:webHidden/>
               </w:rPr>
@@ -654,27 +637,27 @@
         </w:p>
         <w:p>
           <w:pPr>
-            <w:pStyle w:val="TOC1"/>
+            <w:pStyle w:val="TDC1"/>
             <w:tabs>
               <w:tab w:val="right" w:leader="dot" w:pos="8828"/>
             </w:tabs>
             <w:rPr>
-              <w:rFonts w:cs="Arial"/>
+              <w:rFonts w:asciiTheme="minorHAnsi" w:eastAsiaTheme="minorEastAsia" w:hAnsiTheme="minorHAnsi"/>
               <w:noProof/>
+              <w:szCs w:val="24"/>
+              <w:lang w:eastAsia="es-MX"/>
             </w:rPr>
           </w:pPr>
-          <w:hyperlink w:anchor="_Toc210419764" w:history="1">
-            <w:r>
-              <w:rPr>
-                <w:rStyle w:val="Hyperlink"/>
-                <w:rFonts w:cs="Arial"/>
+          <w:hyperlink w:anchor="_Toc211063304" w:history="1">
+            <w:r>
+              <w:rPr>
+                <w:rStyle w:val="Hipervnculo"/>
                 <w:noProof/>
               </w:rPr>
               <w:t>VISUALIZACIÓN DEL ARCHIVO FINAL CONSOLIDADO</w:t>
             </w:r>
             <w:r>
               <w:rPr>
-                <w:rFonts w:cs="Arial"/>
                 <w:noProof/>
                 <w:webHidden/>
               </w:rPr>
@@ -682,7 +665,6 @@
             </w:r>
             <w:r>
               <w:rPr>
-                <w:rFonts w:cs="Arial"/>
                 <w:noProof/>
                 <w:webHidden/>
               </w:rPr>
@@ -690,22 +672,19 @@
             </w:r>
             <w:r>
               <w:rPr>
-                <w:rFonts w:cs="Arial"/>
-                <w:noProof/>
-                <w:webHidden/>
-              </w:rPr>
-              <w:instrText xml:space="preserve"> PAGEREF _Toc210419764 \h </w:instrText>
-            </w:r>
-            <w:r>
-              <w:rPr>
-                <w:rFonts w:cs="Arial"/>
-                <w:noProof/>
-                <w:webHidden/>
-              </w:rPr>
-            </w:r>
-            <w:r>
-              <w:rPr>
-                <w:rFonts w:cs="Arial"/>
+                <w:noProof/>
+                <w:webHidden/>
+              </w:rPr>
+              <w:instrText xml:space="preserve"> PAGEREF _Toc211063304 \h </w:instrText>
+            </w:r>
+            <w:r>
+              <w:rPr>
+                <w:noProof/>
+                <w:webHidden/>
+              </w:rPr>
+            </w:r>
+            <w:r>
+              <w:rPr>
                 <w:noProof/>
                 <w:webHidden/>
               </w:rPr>
@@ -713,7 +692,6 @@
             </w:r>
             <w:r>
               <w:rPr>
-                <w:rFonts w:cs="Arial"/>
                 <w:noProof/>
                 <w:webHidden/>
               </w:rPr>
@@ -721,7 +699,6 @@
             </w:r>
             <w:r>
               <w:rPr>
-                <w:rFonts w:cs="Arial"/>
                 <w:noProof/>
                 <w:webHidden/>
               </w:rPr>
@@ -731,27 +708,27 @@
         </w:p>
         <w:p>
           <w:pPr>
-            <w:pStyle w:val="TOC1"/>
+            <w:pStyle w:val="TDC1"/>
             <w:tabs>
               <w:tab w:val="right" w:leader="dot" w:pos="8828"/>
             </w:tabs>
             <w:rPr>
-              <w:rFonts w:cs="Arial"/>
+              <w:rFonts w:asciiTheme="minorHAnsi" w:eastAsiaTheme="minorEastAsia" w:hAnsiTheme="minorHAnsi"/>
               <w:noProof/>
+              <w:szCs w:val="24"/>
+              <w:lang w:eastAsia="es-MX"/>
             </w:rPr>
           </w:pPr>
-          <w:hyperlink w:anchor="_Toc210419765" w:history="1">
-            <w:r>
-              <w:rPr>
-                <w:rStyle w:val="Hyperlink"/>
-                <w:rFonts w:cs="Arial"/>
+          <w:hyperlink w:anchor="_Toc211063305" w:history="1">
+            <w:r>
+              <w:rPr>
+                <w:rStyle w:val="Hipervnculo"/>
                 <w:noProof/>
               </w:rPr>
               <w:t>REFLEXIÓN PERSONAL</w:t>
             </w:r>
             <w:r>
               <w:rPr>
-                <w:rFonts w:cs="Arial"/>
                 <w:noProof/>
                 <w:webHidden/>
               </w:rPr>
@@ -759,7 +736,6 @@
             </w:r>
             <w:r>
               <w:rPr>
-                <w:rFonts w:cs="Arial"/>
                 <w:noProof/>
                 <w:webHidden/>
               </w:rPr>
@@ -767,22 +743,19 @@
             </w:r>
             <w:r>
               <w:rPr>
-                <w:rFonts w:cs="Arial"/>
-                <w:noProof/>
-                <w:webHidden/>
-              </w:rPr>
-              <w:instrText xml:space="preserve"> PAGEREF _Toc210419765 \h </w:instrText>
-            </w:r>
-            <w:r>
-              <w:rPr>
-                <w:rFonts w:cs="Arial"/>
-                <w:noProof/>
-                <w:webHidden/>
-              </w:rPr>
-            </w:r>
-            <w:r>
-              <w:rPr>
-                <w:rFonts w:cs="Arial"/>
+                <w:noProof/>
+                <w:webHidden/>
+              </w:rPr>
+              <w:instrText xml:space="preserve"> PAGEREF _Toc211063305 \h </w:instrText>
+            </w:r>
+            <w:r>
+              <w:rPr>
+                <w:noProof/>
+                <w:webHidden/>
+              </w:rPr>
+            </w:r>
+            <w:r>
+              <w:rPr>
                 <w:noProof/>
                 <w:webHidden/>
               </w:rPr>
@@ -790,7 +763,6 @@
             </w:r>
             <w:r>
               <w:rPr>
-                <w:rFonts w:cs="Arial"/>
                 <w:noProof/>
                 <w:webHidden/>
               </w:rPr>
@@ -798,7 +770,6 @@
             </w:r>
             <w:r>
               <w:rPr>
-                <w:rFonts w:cs="Arial"/>
                 <w:noProof/>
                 <w:webHidden/>
               </w:rPr>
@@ -834,10 +805,11 @@
     </w:p>
     <w:p>
       <w:pPr>
-        <w:pStyle w:val="Heading1"/>
+        <w:pStyle w:val="Ttulo1"/>
       </w:pPr>
-      <w:bookmarkStart w:id="0" w:name="_Toc210419761"/>
-      <w:r>
+      <w:bookmarkStart w:id="0" w:name="_Toc211063301"/>
+      <w:r>
+        <w:lastRenderedPageBreak/>
         <w:t>CREACIÓN DEL REPOSITORIO (por el líder)</w:t>
       </w:r>
       <w:bookmarkEnd w:id="0"/>
@@ -871,6 +843,55 @@
                 <pic:pic xmlns:pic="http://schemas.openxmlformats.org/drawingml/2006/picture">
                   <pic:nvPicPr>
                     <pic:cNvPr id="380098941" name="Imagen 1" descr="Captura de pantalla de un celular&#10;&#10;El contenido generado por IA puede ser incorrecto."/>
+                    <pic:cNvPicPr/>
+                  </pic:nvPicPr>
+                  <pic:blipFill>
+                    <a:blip r:embed="rId8"/>
+                    <a:stretch>
+                      <a:fillRect/>
+                    </a:stretch>
+                  </pic:blipFill>
+                  <pic:spPr>
+                    <a:xfrm>
+                      <a:off x="0" y="0"/>
+                      <a:ext cx="5612130" cy="2744470"/>
+                    </a:xfrm>
+                    <a:prstGeom prst="rect">
+                      <a:avLst/>
+                    </a:prstGeom>
+                  </pic:spPr>
+                </pic:pic>
+              </a:graphicData>
+            </a:graphic>
+          </wp:inline>
+        </w:drawing>
+      </w:r>
+    </w:p>
+    <w:p>
+      <w:pPr>
+        <w:rPr>
+          <w:noProof/>
+        </w:rPr>
+      </w:pPr>
+    </w:p>
+    <w:p>
+      <w:pPr>
+        <w:jc w:val="center"/>
+      </w:pPr>
+      <w:r>
+        <w:drawing>
+          <wp:inline distT="0" distB="0" distL="0" distR="0" wp14:anchorId="51B73E79" wp14:editId="484319FC">
+            <wp:extent cx="5612130" cy="2744470"/>
+            <wp:effectExtent l="0" t="0" r="7620" b="0"/>
+            <wp:docPr id="564310530" name="Imagen 1"/>
+            <wp:cNvGraphicFramePr>
+              <a:graphicFrameLocks xmlns:a="http://schemas.openxmlformats.org/drawingml/2006/main" noChangeAspect="1"/>
+            </wp:cNvGraphicFramePr>
+            <a:graphic xmlns:a="http://schemas.openxmlformats.org/drawingml/2006/main">
+              <a:graphicData uri="http://schemas.openxmlformats.org/drawingml/2006/picture">
+                <pic:pic xmlns:pic="http://schemas.openxmlformats.org/drawingml/2006/picture">
+                  <pic:nvPicPr>
+                    <pic:cNvPr id="564310530" name=""/>
                     <pic:cNvPicPr/>
                   </pic:nvPicPr>
                   <pic:blipFill>
@@ -895,230 +916,81 @@
         </w:drawing>
       </w:r>
     </w:p>
+    <w:p/>
     <w:p>
       <w:pPr>
         <w:rPr>
-          <w:noProof/>
+          <w:b/>
+          <w:bCs/>
         </w:rPr>
       </w:pPr>
-    </w:p>
+      <w:r>
+        <w:rPr>
+          <w:b/>
+          <w:bCs/>
+        </w:rPr>
+        <w:br w:type="page"/>
+      </w:r>
+    </w:p>
+    <w:p>
+      <w:pPr>
+        <w:pStyle w:val="Ttulo1"/>
+      </w:pPr>
+      <w:bookmarkStart w:id="1" w:name="_Toc211063302"/>
+      <w:r>
+        <w:lastRenderedPageBreak/>
+        <w:t>SUBIDA DEL APORTE INDIVIDUAL</w:t>
+      </w:r>
+      <w:bookmarkEnd w:id="1"/>
+    </w:p>
+    <w:p>
+      <w:r>
+        <w:t>Captura de pantalla del archivo Word subido al repositorio</w:t>
+      </w:r>
+    </w:p>
+    <w:p/>
     <w:p>
       <w:pPr>
         <w:jc w:val="center"/>
       </w:pPr>
-      <w:r>
-        <w:rPr>
-          <w:noProof/>
-        </w:rPr>
-        <w:drawing>
-          <wp:inline distT="0" distB="0" distL="0" distR="0" wp14:anchorId="51B73E79" wp14:editId="484319FC">
-            <wp:extent cx="5612130" cy="2744470"/>
-            <wp:effectExtent l="0" t="0" r="7620" b="0"/>
-            <wp:docPr id="564310530" name="Imagen 1"/>
-            <wp:cNvGraphicFramePr>
-              <a:graphicFrameLocks xmlns:a="http://schemas.openxmlformats.org/drawingml/2006/main" noChangeAspect="1"/>
-            </wp:cNvGraphicFramePr>
-            <a:graphic xmlns:a="http://schemas.openxmlformats.org/drawingml/2006/main">
-              <a:graphicData uri="http://schemas.openxmlformats.org/drawingml/2006/picture">
-                <pic:pic xmlns:pic="http://schemas.openxmlformats.org/drawingml/2006/picture">
-                  <pic:nvPicPr>
-                    <pic:cNvPr id="564310530" name=""/>
-                    <pic:cNvPicPr/>
-                  </pic:nvPicPr>
-                  <pic:blipFill>
-                    <a:blip r:embed="rId10"/>
-                    <a:stretch>
-                      <a:fillRect/>
-                    </a:stretch>
-                  </pic:blipFill>
-                  <pic:spPr>
-                    <a:xfrm>
-                      <a:off x="0" y="0"/>
-                      <a:ext cx="5612130" cy="2744470"/>
-                    </a:xfrm>
-                    <a:prstGeom prst="rect">
-                      <a:avLst/>
-                    </a:prstGeom>
-                  </pic:spPr>
-                </pic:pic>
-              </a:graphicData>
-            </a:graphic>
-          </wp:inline>
-        </w:drawing>
+    </w:p>
+    <w:p/>
+    <w:p>
+      <w:r>
+        <w:br w:type="page"/>
       </w:r>
     </w:p>
     <w:p>
       <w:pPr>
-        <w:jc w:val="center"/>
+        <w:pStyle w:val="Ttulo1"/>
       </w:pPr>
-    </w:p>
-    <w:p/>
-    <w:p>
-      <w:pPr>
-        <w:rPr>
-          <w:b/>
-          <w:bCs/>
-        </w:rPr>
-      </w:pPr>
-      <w:r>
-        <w:rPr>
-          <w:b/>
-          <w:bCs/>
-        </w:rPr>
-        <w:br w:type="page"/>
-      </w:r>
-    </w:p>
-    <w:p>
-      <w:pPr>
-        <w:pStyle w:val="Heading1"/>
-      </w:pPr>
-      <w:bookmarkStart w:id="1" w:name="_Toc210419762"/>
-      <w:r>
-        <w:t>SUBIDA DEL APORTE INDIVIDUAL</w:t>
-      </w:r>
-      <w:bookmarkEnd w:id="1"/>
-    </w:p>
-    <w:p>
-      <w:r>
-        <w:t>Captura de pantalla del archivo Word subido al repositorio</w:t>
-      </w:r>
-    </w:p>
-    <w:p/>
-    <w:p>
-      <w:r>
-        <w:t>Alumno: Wilbert Yanes Sepulveda</w:t>
-      </w:r>
-    </w:p>
-    <w:p>
-      <w:r>
-        <w:rPr>
-          <w:noProof/>
-        </w:rPr>
-        <w:drawing>
-          <wp:inline distT="0" distB="0" distL="0" distR="0" wp14:anchorId="018996AF" wp14:editId="6B45B095">
-            <wp:extent cx="5612130" cy="2744470"/>
-            <wp:effectExtent l="0" t="0" r="7620" b="0"/>
-            <wp:docPr id="1250944785" name="Imagen 1" descr="Captura de pantalla de un celular&#10;&#10;El contenido generado por IA puede ser incorrecto."/>
-            <wp:cNvGraphicFramePr>
-              <a:graphicFrameLocks xmlns:a="http://schemas.openxmlformats.org/drawingml/2006/main" noChangeAspect="1"/>
-            </wp:cNvGraphicFramePr>
-            <a:graphic xmlns:a="http://schemas.openxmlformats.org/drawingml/2006/main">
-              <a:graphicData uri="http://schemas.openxmlformats.org/drawingml/2006/picture">
-                <pic:pic xmlns:pic="http://schemas.openxmlformats.org/drawingml/2006/picture">
-                  <pic:nvPicPr>
-                    <pic:cNvPr id="1250944785" name="Imagen 1" descr="Captura de pantalla de un celular&#10;&#10;El contenido generado por IA puede ser incorrecto."/>
-                    <pic:cNvPicPr/>
-                  </pic:nvPicPr>
-                  <pic:blipFill>
-                    <a:blip r:embed="rId11"/>
-                    <a:stretch>
-                      <a:fillRect/>
-                    </a:stretch>
-                  </pic:blipFill>
-                  <pic:spPr>
-                    <a:xfrm>
-                      <a:off x="0" y="0"/>
-                      <a:ext cx="5612130" cy="2744470"/>
-                    </a:xfrm>
-                    <a:prstGeom prst="rect">
-                      <a:avLst/>
-                    </a:prstGeom>
-                  </pic:spPr>
-                </pic:pic>
-              </a:graphicData>
-            </a:graphic>
-          </wp:inline>
-        </w:drawing>
+      <w:bookmarkStart w:id="2" w:name="_Toc211063303"/>
+      <w:r>
+        <w:lastRenderedPageBreak/>
+        <w:t>COMENTARIO DEL COMMIT</w:t>
+      </w:r>
+      <w:bookmarkEnd w:id="2"/>
+    </w:p>
+    <w:p>
+      <w:r>
+        <w:t xml:space="preserve">Captura de pantalla del mensaje de </w:t>
+      </w:r>
+      <w:proofErr w:type="spellStart"/>
+      <w:r>
+        <w:t>commit</w:t>
+      </w:r>
+      <w:proofErr w:type="spellEnd"/>
+      <w:r>
+        <w:t xml:space="preserve"> al subir el archivo</w:t>
       </w:r>
     </w:p>
     <w:p/>
     <w:p/>
-    <w:p/>
     <w:p>
       <w:pPr>
-        <w:jc w:val="center"/>
+        <w:pStyle w:val="Ttulo1"/>
       </w:pPr>
-    </w:p>
-    <w:p/>
-    <w:p>
-      <w:r>
-        <w:br w:type="page"/>
-      </w:r>
-    </w:p>
-    <w:p>
-      <w:pPr>
-        <w:pStyle w:val="Heading1"/>
-      </w:pPr>
-      <w:bookmarkStart w:id="2" w:name="_Toc210419763"/>
-      <w:r>
-        <w:t>COMENTARIO DEL COMMIT</w:t>
-      </w:r>
-      <w:bookmarkEnd w:id="2"/>
-    </w:p>
-    <w:p>
-      <w:r>
-        <w:t xml:space="preserve">Captura de pantalla del mensaje de </w:t>
-      </w:r>
-      <w:proofErr w:type="spellStart"/>
-      <w:r>
-        <w:t>commit</w:t>
-      </w:r>
-      <w:proofErr w:type="spellEnd"/>
-      <w:r>
-        <w:t xml:space="preserve"> al subir el archivo</w:t>
-      </w:r>
-    </w:p>
-    <w:p/>
-    <w:p>
-      <w:r>
-        <w:t>Alumno: Wilbert Yanes Sepulveda</w:t>
-      </w:r>
-    </w:p>
-    <w:p>
-      <w:r>
-        <w:drawing>
-          <wp:inline distT="0" distB="0" distL="0" distR="0" wp14:anchorId="021FFB39" wp14:editId="27E57277">
-            <wp:extent cx="5612130" cy="2744470"/>
-            <wp:effectExtent l="0" t="0" r="7620" b="0"/>
-            <wp:docPr id="91354545" name="Imagen 1" descr="Captura de pantalla de un celular&#10;&#10;El contenido generado por IA puede ser incorrecto."/>
-            <wp:cNvGraphicFramePr>
-              <a:graphicFrameLocks xmlns:a="http://schemas.openxmlformats.org/drawingml/2006/main" noChangeAspect="1"/>
-            </wp:cNvGraphicFramePr>
-            <a:graphic xmlns:a="http://schemas.openxmlformats.org/drawingml/2006/main">
-              <a:graphicData uri="http://schemas.openxmlformats.org/drawingml/2006/picture">
-                <pic:pic xmlns:pic="http://schemas.openxmlformats.org/drawingml/2006/picture">
-                  <pic:nvPicPr>
-                    <pic:cNvPr id="91354545" name="Imagen 1" descr="Captura de pantalla de un celular&#10;&#10;El contenido generado por IA puede ser incorrecto."/>
-                    <pic:cNvPicPr/>
-                  </pic:nvPicPr>
-                  <pic:blipFill>
-                    <a:blip r:embed="rId12"/>
-                    <a:stretch>
-                      <a:fillRect/>
-                    </a:stretch>
-                  </pic:blipFill>
-                  <pic:spPr>
-                    <a:xfrm>
-                      <a:off x="0" y="0"/>
-                      <a:ext cx="5612130" cy="2744470"/>
-                    </a:xfrm>
-                    <a:prstGeom prst="rect">
-                      <a:avLst/>
-                    </a:prstGeom>
-                  </pic:spPr>
-                </pic:pic>
-              </a:graphicData>
-            </a:graphic>
-          </wp:inline>
-        </w:drawing>
-      </w:r>
-    </w:p>
-    <w:p/>
-    <w:p>
-      <w:pPr>
-        <w:pStyle w:val="Heading1"/>
-      </w:pPr>
-      <w:bookmarkStart w:id="3" w:name="_Toc210419764"/>
+      <w:bookmarkStart w:id="3" w:name="_Toc211063304"/>
       <w:r>
         <w:t>VISUALIZACIÓN DEL ARCHIVO FINAL CONSOLIDADO</w:t>
       </w:r>
@@ -1138,9 +1010,9 @@
     <w:p/>
     <w:p>
       <w:pPr>
-        <w:pStyle w:val="Heading1"/>
+        <w:pStyle w:val="Ttulo1"/>
       </w:pPr>
-      <w:bookmarkStart w:id="4" w:name="_Toc210419765"/>
+      <w:bookmarkStart w:id="4" w:name="_Toc211063305"/>
       <w:r>
         <w:t>REFLEXIÓN PERSONAL</w:t>
       </w:r>
@@ -1178,6 +1050,7 @@
           <w:bCs/>
           <w:u w:val="single"/>
         </w:rPr>
+        <w:lastRenderedPageBreak/>
         <w:t>Firma del estudiante:</w:t>
       </w:r>
       <w:r>
@@ -1211,86 +1084,34 @@
       <w:r>
         <w:t xml:space="preserve"> 3 de </w:t>
       </w:r>
-      <w:r>
-        <w:t>octubre</w:t>
-      </w:r>
+      <w:proofErr w:type="gramStart"/>
+      <w:r>
+        <w:t>Octubre</w:t>
+      </w:r>
+      <w:proofErr w:type="gramEnd"/>
       <w:r>
         <w:t xml:space="preserve"> del 2025</w:t>
       </w:r>
     </w:p>
     <w:p/>
     <w:p>
-      <w:pPr>
-        <w:rPr>
-          <w:b/>
+      <w:r>
+        <w:rPr>
+          <w:b/>
+          <w:bCs/>
           <w:u w:val="single"/>
         </w:rPr>
-      </w:pPr>
+        <w:t>Firma del estudiante:</w:t>
+      </w:r>
+    </w:p>
+    <w:p>
       <w:r>
         <w:rPr>
           <w:b/>
           <w:bCs/>
           <w:u w:val="single"/>
         </w:rPr>
-        <w:t>Firma del estudiante:</w:t>
-      </w:r>
-      <w:r>
-        <w:rPr>
-          <w:b/>
-          <w:bCs/>
-          <w:u w:val="single"/>
-        </w:rPr>
-        <w:t xml:space="preserve"> </w:t>
-      </w:r>
-      <w:r>
-        <w:rPr>
-          <w:u w:val="single"/>
-        </w:rPr>
-        <w:t>Z</w:t>
-      </w:r>
-      <w:r>
-        <w:rPr>
-          <w:u w:val="single"/>
-        </w:rPr>
-        <w:t xml:space="preserve">ayra </w:t>
-      </w:r>
-      <w:proofErr w:type="spellStart"/>
-      <w:r>
-        <w:rPr>
-          <w:u w:val="single"/>
-        </w:rPr>
-        <w:t>Garcia</w:t>
-      </w:r>
-      <w:proofErr w:type="spellEnd"/>
-      <w:r>
-        <w:rPr>
-          <w:u w:val="single"/>
-        </w:rPr>
-        <w:t xml:space="preserve"> Santiago</w:t>
-      </w:r>
-    </w:p>
-    <w:p>
-      <w:r>
-        <w:rPr>
-          <w:b/>
-          <w:bCs/>
-          <w:u w:val="single"/>
-        </w:rPr>
         <w:t>Fecha:</w:t>
-      </w:r>
-      <w:r>
-        <w:rPr>
-          <w:b/>
-          <w:bCs/>
-          <w:u w:val="single"/>
-        </w:rPr>
-        <w:t xml:space="preserve"> </w:t>
-      </w:r>
-      <w:r>
-        <w:rPr>
-          <w:u w:val="single"/>
-        </w:rPr>
-        <w:t>11/10/2025</w:t>
       </w:r>
     </w:p>
     <w:p/>
@@ -1371,10 +1192,6 @@
     </w:sectPr>
   </w:body>
 </w:document>
-</file>
-
-<file path=word/numbering.xml><?xml version="1.0" encoding="utf-8"?>
-<w:numbering xmlns:wpc="http://schemas.microsoft.com/office/word/2010/wordprocessingCanvas" xmlns:cx="http://schemas.microsoft.com/office/drawing/2014/chartex" xmlns:cx1="http://schemas.microsoft.com/office/drawing/2015/9/8/chartex" xmlns:cx2="http://schemas.microsoft.com/office/drawing/2015/10/21/chartex" xmlns:cx3="http://schemas.microsoft.com/office/drawing/2016/5/9/chartex" xmlns:cx4="http://schemas.microsoft.com/office/drawing/2016/5/10/chartex" xmlns:cx5="http://schemas.microsoft.com/office/drawing/2016/5/11/chartex" xmlns:cx6="http://schemas.microsoft.com/office/drawing/2016/5/12/chartex" xmlns:cx7="http://schemas.microsoft.com/office/drawing/2016/5/13/chartex" xmlns:cx8="http://schemas.microsoft.com/office/drawing/2016/5/14/chartex" xmlns:mc="http://schemas.openxmlformats.org/markup-compatibility/2006" xmlns:aink="http://schemas.microsoft.com/office/drawing/2016/ink" xmlns:am3d="http://schemas.microsoft.com/office/drawing/2017/model3d" xmlns:o="urn:schemas-microsoft-com:office:office" xmlns:oel="http://schemas.microsoft.com/office/2019/extlst" xmlns:r="http://schemas.openxmlformats.org/officeDocument/2006/relationships" xmlns:m="http://schemas.openxmlformats.org/officeDocument/2006/math" xmlns:v="urn:schemas-microsoft-com:vml" xmlns:wp14="http://schemas.microsoft.com/office/word/2010/wordprocessingDrawing" xmlns:wp="http://schemas.openxmlformats.org/drawingml/2006/wordprocessingDrawing" xmlns:w10="urn:schemas-microsoft-com:office:word" xmlns:w="http://schemas.openxmlformats.org/wordprocessingml/2006/main" xmlns:w14="http://schemas.microsoft.com/office/word/2010/wordml" xmlns:w15="http://schemas.microsoft.com/office/word/2012/wordml" xmlns:w16cex="http://schemas.microsoft.com/office/word/2018/wordml/cex" xmlns:w16cid="http://schemas.microsoft.com/office/word/2016/wordml/cid" xmlns:w16="http://schemas.microsoft.com/office/word/2018/wordml" xmlns:w16du="http://schemas.microsoft.com/office/word/2023/wordml/word16du" xmlns:w16sdtdh="http://schemas.microsoft.com/office/word/2020/wordml/sdtdatahash" xmlns:w16sdtfl="http://schemas.microsoft.com/office/word/2024/wordml/sdtformatlock" xmlns:w16se="http://schemas.microsoft.com/office/word/2015/wordml/symex" xmlns:wpg="http://schemas.microsoft.com/office/word/2010/wordprocessingGroup" xmlns:wpi="http://schemas.microsoft.com/office/word/2010/wordprocessingInk" xmlns:wne="http://schemas.microsoft.com/office/word/2006/wordml" xmlns:wps="http://schemas.microsoft.com/office/word/2010/wordprocessingShape" mc:Ignorable="w14 w15 w16se w16cid w16 w16cex w16sdtdh w16sdtfl w16du wp14"/>
 </file>
 
 <file path=word/styles.xml><?xml version="1.0" encoding="utf-8"?>
@@ -1783,11 +1600,11 @@
       <w:sz w:val="24"/>
     </w:rPr>
   </w:style>
-  <w:style w:type="paragraph" w:styleId="Heading1">
+  <w:style w:type="paragraph" w:styleId="Ttulo1">
     <w:name w:val="heading 1"/>
     <w:basedOn w:val="Normal"/>
     <w:next w:val="Normal"/>
-    <w:link w:val="Heading1Char"/>
+    <w:link w:val="Ttulo1Car"/>
     <w:uiPriority w:val="9"/>
     <w:qFormat/>
     <w:rsid w:val="00794563"/>
@@ -1805,11 +1622,11 @@
       <w:szCs w:val="40"/>
     </w:rPr>
   </w:style>
-  <w:style w:type="paragraph" w:styleId="Heading2">
+  <w:style w:type="paragraph" w:styleId="Ttulo2">
     <w:name w:val="heading 2"/>
     <w:basedOn w:val="Normal"/>
     <w:next w:val="Normal"/>
-    <w:link w:val="Heading2Char"/>
+    <w:link w:val="Ttulo2Car"/>
     <w:uiPriority w:val="9"/>
     <w:semiHidden/>
     <w:unhideWhenUsed/>
@@ -1828,11 +1645,11 @@
       <w:szCs w:val="32"/>
     </w:rPr>
   </w:style>
-  <w:style w:type="paragraph" w:styleId="Heading3">
+  <w:style w:type="paragraph" w:styleId="Ttulo3">
     <w:name w:val="heading 3"/>
     <w:basedOn w:val="Normal"/>
     <w:next w:val="Normal"/>
-    <w:link w:val="Heading3Char"/>
+    <w:link w:val="Ttulo3Car"/>
     <w:uiPriority w:val="9"/>
     <w:semiHidden/>
     <w:unhideWhenUsed/>
@@ -1851,11 +1668,11 @@
       <w:szCs w:val="28"/>
     </w:rPr>
   </w:style>
-  <w:style w:type="paragraph" w:styleId="Heading4">
+  <w:style w:type="paragraph" w:styleId="Ttulo4">
     <w:name w:val="heading 4"/>
     <w:basedOn w:val="Normal"/>
     <w:next w:val="Normal"/>
-    <w:link w:val="Heading4Char"/>
+    <w:link w:val="Ttulo4Car"/>
     <w:uiPriority w:val="9"/>
     <w:semiHidden/>
     <w:unhideWhenUsed/>
@@ -1874,11 +1691,11 @@
       <w:color w:val="0F4761" w:themeColor="accent1" w:themeShade="BF"/>
     </w:rPr>
   </w:style>
-  <w:style w:type="paragraph" w:styleId="Heading5">
+  <w:style w:type="paragraph" w:styleId="Ttulo5">
     <w:name w:val="heading 5"/>
     <w:basedOn w:val="Normal"/>
     <w:next w:val="Normal"/>
-    <w:link w:val="Heading5Char"/>
+    <w:link w:val="Ttulo5Car"/>
     <w:uiPriority w:val="9"/>
     <w:semiHidden/>
     <w:unhideWhenUsed/>
@@ -1895,11 +1712,11 @@
       <w:color w:val="0F4761" w:themeColor="accent1" w:themeShade="BF"/>
     </w:rPr>
   </w:style>
-  <w:style w:type="paragraph" w:styleId="Heading6">
+  <w:style w:type="paragraph" w:styleId="Ttulo6">
     <w:name w:val="heading 6"/>
     <w:basedOn w:val="Normal"/>
     <w:next w:val="Normal"/>
-    <w:link w:val="Heading6Char"/>
+    <w:link w:val="Ttulo6Car"/>
     <w:uiPriority w:val="9"/>
     <w:semiHidden/>
     <w:unhideWhenUsed/>
@@ -1918,11 +1735,11 @@
       <w:color w:val="595959" w:themeColor="text1" w:themeTint="A6"/>
     </w:rPr>
   </w:style>
-  <w:style w:type="paragraph" w:styleId="Heading7">
+  <w:style w:type="paragraph" w:styleId="Ttulo7">
     <w:name w:val="heading 7"/>
     <w:basedOn w:val="Normal"/>
     <w:next w:val="Normal"/>
-    <w:link w:val="Heading7Char"/>
+    <w:link w:val="Ttulo7Car"/>
     <w:uiPriority w:val="9"/>
     <w:semiHidden/>
     <w:unhideWhenUsed/>
@@ -1939,11 +1756,11 @@
       <w:color w:val="595959" w:themeColor="text1" w:themeTint="A6"/>
     </w:rPr>
   </w:style>
-  <w:style w:type="paragraph" w:styleId="Heading8">
+  <w:style w:type="paragraph" w:styleId="Ttulo8">
     <w:name w:val="heading 8"/>
     <w:basedOn w:val="Normal"/>
     <w:next w:val="Normal"/>
-    <w:link w:val="Heading8Char"/>
+    <w:link w:val="Ttulo8Car"/>
     <w:uiPriority w:val="9"/>
     <w:semiHidden/>
     <w:unhideWhenUsed/>
@@ -1962,11 +1779,11 @@
       <w:color w:val="272727" w:themeColor="text1" w:themeTint="D8"/>
     </w:rPr>
   </w:style>
-  <w:style w:type="paragraph" w:styleId="Heading9">
+  <w:style w:type="paragraph" w:styleId="Ttulo9">
     <w:name w:val="heading 9"/>
     <w:basedOn w:val="Normal"/>
     <w:next w:val="Normal"/>
-    <w:link w:val="Heading9Char"/>
+    <w:link w:val="Ttulo9Car"/>
     <w:uiPriority w:val="9"/>
     <w:semiHidden/>
     <w:unhideWhenUsed/>
@@ -1983,13 +1800,12 @@
       <w:color w:val="272727" w:themeColor="text1" w:themeTint="D8"/>
     </w:rPr>
   </w:style>
-  <w:style w:type="character" w:default="1" w:styleId="DefaultParagraphFont">
+  <w:style w:type="character" w:default="1" w:styleId="Fuentedeprrafopredeter">
     <w:name w:val="Default Paragraph Font"/>
     <w:uiPriority w:val="1"/>
-    <w:semiHidden/>
     <w:unhideWhenUsed/>
   </w:style>
-  <w:style w:type="table" w:default="1" w:styleId="TableNormal">
+  <w:style w:type="table" w:default="1" w:styleId="Tablanormal">
     <w:name w:val="Normal Table"/>
     <w:uiPriority w:val="99"/>
     <w:semiHidden/>
@@ -2004,16 +1820,16 @@
       </w:tblCellMar>
     </w:tblPr>
   </w:style>
-  <w:style w:type="numbering" w:default="1" w:styleId="NoList">
+  <w:style w:type="numbering" w:default="1" w:styleId="Sinlista">
     <w:name w:val="No List"/>
     <w:uiPriority w:val="99"/>
     <w:semiHidden/>
     <w:unhideWhenUsed/>
   </w:style>
-  <w:style w:type="character" w:customStyle="1" w:styleId="Heading1Char">
-    <w:name w:val="Heading 1 Char"/>
-    <w:basedOn w:val="DefaultParagraphFont"/>
-    <w:link w:val="Heading1"/>
+  <w:style w:type="character" w:customStyle="1" w:styleId="Ttulo1Car">
+    <w:name w:val="Título 1 Car"/>
+    <w:basedOn w:val="Fuentedeprrafopredeter"/>
+    <w:link w:val="Ttulo1"/>
     <w:uiPriority w:val="9"/>
     <w:rsid w:val="00794563"/>
     <w:rPr>
@@ -2024,10 +1840,10 @@
       <w:szCs w:val="40"/>
     </w:rPr>
   </w:style>
-  <w:style w:type="character" w:customStyle="1" w:styleId="Heading2Char">
-    <w:name w:val="Heading 2 Char"/>
-    <w:basedOn w:val="DefaultParagraphFont"/>
-    <w:link w:val="Heading2"/>
+  <w:style w:type="character" w:customStyle="1" w:styleId="Ttulo2Car">
+    <w:name w:val="Título 2 Car"/>
+    <w:basedOn w:val="Fuentedeprrafopredeter"/>
+    <w:link w:val="Ttulo2"/>
     <w:uiPriority w:val="9"/>
     <w:semiHidden/>
     <w:rsid w:val="00794563"/>
@@ -2038,10 +1854,10 @@
       <w:szCs w:val="32"/>
     </w:rPr>
   </w:style>
-  <w:style w:type="character" w:customStyle="1" w:styleId="Heading3Char">
-    <w:name w:val="Heading 3 Char"/>
-    <w:basedOn w:val="DefaultParagraphFont"/>
-    <w:link w:val="Heading3"/>
+  <w:style w:type="character" w:customStyle="1" w:styleId="Ttulo3Car">
+    <w:name w:val="Título 3 Car"/>
+    <w:basedOn w:val="Fuentedeprrafopredeter"/>
+    <w:link w:val="Ttulo3"/>
     <w:uiPriority w:val="9"/>
     <w:semiHidden/>
     <w:rsid w:val="00794563"/>
@@ -2052,10 +1868,10 @@
       <w:szCs w:val="28"/>
     </w:rPr>
   </w:style>
-  <w:style w:type="character" w:customStyle="1" w:styleId="Heading4Char">
-    <w:name w:val="Heading 4 Char"/>
-    <w:basedOn w:val="DefaultParagraphFont"/>
-    <w:link w:val="Heading4"/>
+  <w:style w:type="character" w:customStyle="1" w:styleId="Ttulo4Car">
+    <w:name w:val="Título 4 Car"/>
+    <w:basedOn w:val="Fuentedeprrafopredeter"/>
+    <w:link w:val="Ttulo4"/>
     <w:uiPriority w:val="9"/>
     <w:semiHidden/>
     <w:rsid w:val="00794563"/>
@@ -2066,10 +1882,10 @@
       <w:color w:val="0F4761" w:themeColor="accent1" w:themeShade="BF"/>
     </w:rPr>
   </w:style>
-  <w:style w:type="character" w:customStyle="1" w:styleId="Heading5Char">
-    <w:name w:val="Heading 5 Char"/>
-    <w:basedOn w:val="DefaultParagraphFont"/>
-    <w:link w:val="Heading5"/>
+  <w:style w:type="character" w:customStyle="1" w:styleId="Ttulo5Car">
+    <w:name w:val="Título 5 Car"/>
+    <w:basedOn w:val="Fuentedeprrafopredeter"/>
+    <w:link w:val="Ttulo5"/>
     <w:uiPriority w:val="9"/>
     <w:semiHidden/>
     <w:rsid w:val="00794563"/>
@@ -2078,10 +1894,10 @@
       <w:color w:val="0F4761" w:themeColor="accent1" w:themeShade="BF"/>
     </w:rPr>
   </w:style>
-  <w:style w:type="character" w:customStyle="1" w:styleId="Heading6Char">
-    <w:name w:val="Heading 6 Char"/>
-    <w:basedOn w:val="DefaultParagraphFont"/>
-    <w:link w:val="Heading6"/>
+  <w:style w:type="character" w:customStyle="1" w:styleId="Ttulo6Car">
+    <w:name w:val="Título 6 Car"/>
+    <w:basedOn w:val="Fuentedeprrafopredeter"/>
+    <w:link w:val="Ttulo6"/>
     <w:uiPriority w:val="9"/>
     <w:semiHidden/>
     <w:rsid w:val="00794563"/>
@@ -2092,10 +1908,10 @@
       <w:color w:val="595959" w:themeColor="text1" w:themeTint="A6"/>
     </w:rPr>
   </w:style>
-  <w:style w:type="character" w:customStyle="1" w:styleId="Heading7Char">
-    <w:name w:val="Heading 7 Char"/>
-    <w:basedOn w:val="DefaultParagraphFont"/>
-    <w:link w:val="Heading7"/>
+  <w:style w:type="character" w:customStyle="1" w:styleId="Ttulo7Car">
+    <w:name w:val="Título 7 Car"/>
+    <w:basedOn w:val="Fuentedeprrafopredeter"/>
+    <w:link w:val="Ttulo7"/>
     <w:uiPriority w:val="9"/>
     <w:semiHidden/>
     <w:rsid w:val="00794563"/>
@@ -2104,10 +1920,10 @@
       <w:color w:val="595959" w:themeColor="text1" w:themeTint="A6"/>
     </w:rPr>
   </w:style>
-  <w:style w:type="character" w:customStyle="1" w:styleId="Heading8Char">
-    <w:name w:val="Heading 8 Char"/>
-    <w:basedOn w:val="DefaultParagraphFont"/>
-    <w:link w:val="Heading8"/>
+  <w:style w:type="character" w:customStyle="1" w:styleId="Ttulo8Car">
+    <w:name w:val="Título 8 Car"/>
+    <w:basedOn w:val="Fuentedeprrafopredeter"/>
+    <w:link w:val="Ttulo8"/>
     <w:uiPriority w:val="9"/>
     <w:semiHidden/>
     <w:rsid w:val="00794563"/>
@@ -2118,10 +1934,10 @@
       <w:color w:val="272727" w:themeColor="text1" w:themeTint="D8"/>
     </w:rPr>
   </w:style>
-  <w:style w:type="character" w:customStyle="1" w:styleId="Heading9Char">
-    <w:name w:val="Heading 9 Char"/>
-    <w:basedOn w:val="DefaultParagraphFont"/>
-    <w:link w:val="Heading9"/>
+  <w:style w:type="character" w:customStyle="1" w:styleId="Ttulo9Car">
+    <w:name w:val="Título 9 Car"/>
+    <w:basedOn w:val="Fuentedeprrafopredeter"/>
+    <w:link w:val="Ttulo9"/>
     <w:uiPriority w:val="9"/>
     <w:semiHidden/>
     <w:rsid w:val="00794563"/>
@@ -2130,11 +1946,11 @@
       <w:color w:val="272727" w:themeColor="text1" w:themeTint="D8"/>
     </w:rPr>
   </w:style>
-  <w:style w:type="paragraph" w:styleId="Title">
+  <w:style w:type="paragraph" w:styleId="Ttulo">
     <w:name w:val="Title"/>
     <w:basedOn w:val="Normal"/>
     <w:next w:val="Normal"/>
-    <w:link w:val="TitleChar"/>
+    <w:link w:val="TtuloCar"/>
     <w:uiPriority w:val="10"/>
     <w:qFormat/>
     <w:rsid w:val="00794563"/>
@@ -2150,10 +1966,10 @@
       <w:szCs w:val="56"/>
     </w:rPr>
   </w:style>
-  <w:style w:type="character" w:customStyle="1" w:styleId="TitleChar">
-    <w:name w:val="Title Char"/>
-    <w:basedOn w:val="DefaultParagraphFont"/>
-    <w:link w:val="Title"/>
+  <w:style w:type="character" w:customStyle="1" w:styleId="TtuloCar">
+    <w:name w:val="Título Car"/>
+    <w:basedOn w:val="Fuentedeprrafopredeter"/>
+    <w:link w:val="Ttulo"/>
     <w:uiPriority w:val="10"/>
     <w:rsid w:val="00794563"/>
     <w:rPr>
@@ -2164,11 +1980,11 @@
       <w:szCs w:val="56"/>
     </w:rPr>
   </w:style>
-  <w:style w:type="paragraph" w:styleId="Subtitle">
+  <w:style w:type="paragraph" w:styleId="Subttulo">
     <w:name w:val="Subtitle"/>
     <w:basedOn w:val="Normal"/>
     <w:next w:val="Normal"/>
-    <w:link w:val="SubtitleChar"/>
+    <w:link w:val="SubttuloCar"/>
     <w:uiPriority w:val="11"/>
     <w:qFormat/>
     <w:rsid w:val="00794563"/>
@@ -2185,10 +2001,10 @@
       <w:szCs w:val="28"/>
     </w:rPr>
   </w:style>
-  <w:style w:type="character" w:customStyle="1" w:styleId="SubtitleChar">
-    <w:name w:val="Subtitle Char"/>
-    <w:basedOn w:val="DefaultParagraphFont"/>
-    <w:link w:val="Subtitle"/>
+  <w:style w:type="character" w:customStyle="1" w:styleId="SubttuloCar">
+    <w:name w:val="Subtítulo Car"/>
+    <w:basedOn w:val="Fuentedeprrafopredeter"/>
+    <w:link w:val="Subttulo"/>
     <w:uiPriority w:val="11"/>
     <w:rsid w:val="00794563"/>
     <w:rPr>
@@ -2199,11 +2015,11 @@
       <w:szCs w:val="28"/>
     </w:rPr>
   </w:style>
-  <w:style w:type="paragraph" w:styleId="Quote">
+  <w:style w:type="paragraph" w:styleId="Cita">
     <w:name w:val="Quote"/>
     <w:basedOn w:val="Normal"/>
     <w:next w:val="Normal"/>
-    <w:link w:val="QuoteChar"/>
+    <w:link w:val="CitaCar"/>
     <w:uiPriority w:val="29"/>
     <w:qFormat/>
     <w:rsid w:val="00794563"/>
@@ -2217,10 +2033,10 @@
       <w:color w:val="404040" w:themeColor="text1" w:themeTint="BF"/>
     </w:rPr>
   </w:style>
-  <w:style w:type="character" w:customStyle="1" w:styleId="QuoteChar">
-    <w:name w:val="Quote Char"/>
-    <w:basedOn w:val="DefaultParagraphFont"/>
-    <w:link w:val="Quote"/>
+  <w:style w:type="character" w:customStyle="1" w:styleId="CitaCar">
+    <w:name w:val="Cita Car"/>
+    <w:basedOn w:val="Fuentedeprrafopredeter"/>
+    <w:link w:val="Cita"/>
     <w:uiPriority w:val="29"/>
     <w:rsid w:val="00794563"/>
     <w:rPr>
@@ -2229,7 +2045,7 @@
       <w:color w:val="404040" w:themeColor="text1" w:themeTint="BF"/>
     </w:rPr>
   </w:style>
-  <w:style w:type="paragraph" w:styleId="ListParagraph">
+  <w:style w:type="paragraph" w:styleId="Prrafodelista">
     <w:name w:val="List Paragraph"/>
     <w:basedOn w:val="Normal"/>
     <w:uiPriority w:val="34"/>
@@ -2240,9 +2056,9 @@
       <w:contextualSpacing/>
     </w:pPr>
   </w:style>
-  <w:style w:type="character" w:styleId="IntenseEmphasis">
+  <w:style w:type="character" w:styleId="nfasisintenso">
     <w:name w:val="Intense Emphasis"/>
-    <w:basedOn w:val="DefaultParagraphFont"/>
+    <w:basedOn w:val="Fuentedeprrafopredeter"/>
     <w:uiPriority w:val="21"/>
     <w:qFormat/>
     <w:rsid w:val="00794563"/>
@@ -2252,11 +2068,11 @@
       <w:color w:val="0F4761" w:themeColor="accent1" w:themeShade="BF"/>
     </w:rPr>
   </w:style>
-  <w:style w:type="paragraph" w:styleId="IntenseQuote">
+  <w:style w:type="paragraph" w:styleId="Citadestacada">
     <w:name w:val="Intense Quote"/>
     <w:basedOn w:val="Normal"/>
     <w:next w:val="Normal"/>
-    <w:link w:val="IntenseQuoteChar"/>
+    <w:link w:val="CitadestacadaCar"/>
     <w:uiPriority w:val="30"/>
     <w:qFormat/>
     <w:rsid w:val="00794563"/>
@@ -2275,10 +2091,10 @@
       <w:color w:val="0F4761" w:themeColor="accent1" w:themeShade="BF"/>
     </w:rPr>
   </w:style>
-  <w:style w:type="character" w:customStyle="1" w:styleId="IntenseQuoteChar">
-    <w:name w:val="Intense Quote Char"/>
-    <w:basedOn w:val="DefaultParagraphFont"/>
-    <w:link w:val="IntenseQuote"/>
+  <w:style w:type="character" w:customStyle="1" w:styleId="CitadestacadaCar">
+    <w:name w:val="Cita destacada Car"/>
+    <w:basedOn w:val="Fuentedeprrafopredeter"/>
+    <w:link w:val="Citadestacada"/>
     <w:uiPriority w:val="30"/>
     <w:rsid w:val="00794563"/>
     <w:rPr>
@@ -2287,9 +2103,9 @@
       <w:color w:val="0F4761" w:themeColor="accent1" w:themeShade="BF"/>
     </w:rPr>
   </w:style>
-  <w:style w:type="character" w:styleId="IntenseReference">
+  <w:style w:type="character" w:styleId="Referenciaintensa">
     <w:name w:val="Intense Reference"/>
-    <w:basedOn w:val="DefaultParagraphFont"/>
+    <w:basedOn w:val="Fuentedeprrafopredeter"/>
     <w:uiPriority w:val="32"/>
     <w:qFormat/>
     <w:rsid w:val="00794563"/>
@@ -2301,9 +2117,9 @@
       <w:spacing w:val="5"/>
     </w:rPr>
   </w:style>
-  <w:style w:type="paragraph" w:styleId="TOCHeading">
+  <w:style w:type="paragraph" w:styleId="TtuloTDC">
     <w:name w:val="TOC Heading"/>
-    <w:basedOn w:val="Heading1"/>
+    <w:basedOn w:val="Ttulo1"/>
     <w:next w:val="Normal"/>
     <w:uiPriority w:val="39"/>
     <w:unhideWhenUsed/>
@@ -2324,7 +2140,7 @@
       <w14:ligatures w14:val="none"/>
     </w:rPr>
   </w:style>
-  <w:style w:type="paragraph" w:styleId="TOC1">
+  <w:style w:type="paragraph" w:styleId="TDC1">
     <w:name w:val="toc 1"/>
     <w:basedOn w:val="Normal"/>
     <w:next w:val="Normal"/>
@@ -2336,9 +2152,9 @@
       <w:spacing w:after="100"/>
     </w:pPr>
   </w:style>
-  <w:style w:type="character" w:styleId="Hyperlink">
+  <w:style w:type="character" w:styleId="Hipervnculo">
     <w:name w:val="Hyperlink"/>
-    <w:basedOn w:val="DefaultParagraphFont"/>
+    <w:basedOn w:val="Fuentedeprrafopredeter"/>
     <w:uiPriority w:val="99"/>
     <w:unhideWhenUsed/>
     <w:rsid w:val="003A13BE"/>
@@ -2347,7 +2163,7 @@
       <w:u w:val="single"/>
     </w:rPr>
   </w:style>
-  <w:style w:type="paragraph" w:styleId="Revision">
+  <w:style w:type="paragraph" w:styleId="Revisin">
     <w:name w:val="Revision"/>
     <w:hidden/>
     <w:uiPriority w:val="99"/>
@@ -2361,10 +2177,10 @@
       <w:sz w:val="24"/>
     </w:rPr>
   </w:style>
-  <w:style w:type="paragraph" w:styleId="EndnoteText">
+  <w:style w:type="paragraph" w:styleId="Textonotaalfinal">
     <w:name w:val="endnote text"/>
     <w:basedOn w:val="Normal"/>
-    <w:link w:val="EndnoteTextChar"/>
+    <w:link w:val="TextonotaalfinalCar"/>
     <w:uiPriority w:val="99"/>
     <w:semiHidden/>
     <w:unhideWhenUsed/>
@@ -2377,10 +2193,10 @@
       <w:szCs w:val="20"/>
     </w:rPr>
   </w:style>
-  <w:style w:type="character" w:customStyle="1" w:styleId="EndnoteTextChar">
-    <w:name w:val="Endnote Text Char"/>
-    <w:basedOn w:val="DefaultParagraphFont"/>
-    <w:link w:val="EndnoteText"/>
+  <w:style w:type="character" w:customStyle="1" w:styleId="TextonotaalfinalCar">
+    <w:name w:val="Texto nota al final Car"/>
+    <w:basedOn w:val="Fuentedeprrafopredeter"/>
+    <w:link w:val="Textonotaalfinal"/>
     <w:uiPriority w:val="99"/>
     <w:semiHidden/>
     <w:rsid w:val="0094138C"/>
@@ -2390,9 +2206,9 @@
       <w:szCs w:val="20"/>
     </w:rPr>
   </w:style>
-  <w:style w:type="character" w:styleId="EndnoteReference">
+  <w:style w:type="character" w:styleId="Refdenotaalfinal">
     <w:name w:val="endnote reference"/>
-    <w:basedOn w:val="DefaultParagraphFont"/>
+    <w:basedOn w:val="Fuentedeprrafopredeter"/>
     <w:uiPriority w:val="99"/>
     <w:semiHidden/>
     <w:unhideWhenUsed/>
@@ -2700,7 +2516,12 @@
 </file>
 
 <file path=customXml/item1.xml><?xml version="1.0" encoding="utf-8"?>
-<b:Sources xmlns:b="http://schemas.openxmlformats.org/officeDocument/2006/bibliography" xmlns="http://schemas.openxmlformats.org/officeDocument/2006/bibliography" SelectedStyle="\APASixthEditionOfficeOnline.xsl" StyleName="APA" Version="6"/>
+<?mso-contentType ?>
+<FormTemplates xmlns="http://schemas.microsoft.com/sharepoint/v3/contenttype/forms">
+  <Display>DocumentLibraryForm</Display>
+  <Edit>DocumentLibraryForm</Edit>
+  <New>DocumentLibraryForm</New>
+</FormTemplates>
 </file>
 
 <file path=customXml/item2.xml><?xml version="1.0" encoding="utf-8"?>
@@ -2710,6 +2531,10 @@
 </file>
 
 <file path=customXml/item3.xml><?xml version="1.0" encoding="utf-8"?>
+<b:Sources xmlns:b="http://schemas.openxmlformats.org/officeDocument/2006/bibliography" xmlns="http://schemas.openxmlformats.org/officeDocument/2006/bibliography" SelectedStyle="\APASixthEditionOfficeOnline.xsl" StyleName="APA" Version="6"/>
+</file>
+
+<file path=customXml/item4.xml><?xml version="1.0" encoding="utf-8"?>
 <ct:contentTypeSchema xmlns:ct="http://schemas.microsoft.com/office/2006/metadata/contentType" xmlns:ma="http://schemas.microsoft.com/office/2006/metadata/properties/metaAttributes" ct:_="" ma:_="" ma:contentTypeName="Documento" ma:contentTypeID="0x0101006B4B9A3A47BF5645A49460B2CD111EAC" ma:contentTypeVersion="4" ma:contentTypeDescription="Crear nuevo documento." ma:contentTypeScope="" ma:versionID="dd34b874b5a355f47a32bbe42f3b038b">
   <xsd:schema xmlns:xsd="http://www.w3.org/2001/XMLSchema" xmlns:xs="http://www.w3.org/2001/XMLSchema" xmlns:p="http://schemas.microsoft.com/office/2006/metadata/properties" xmlns:ns3="eda65797-9cf4-4c5d-84de-9f490efeb4a6" targetNamespace="http://schemas.microsoft.com/office/2006/metadata/properties" ma:root="true" ma:fieldsID="32236aecb561fd10a15bf14d6b392e86" ns3:_="">
     <xsd:import namespace="eda65797-9cf4-4c5d-84de-9f490efeb4a6"/>
@@ -2853,19 +2678,10 @@
 </ct:contentTypeSchema>
 </file>
 
-<file path=customXml/item4.xml><?xml version="1.0" encoding="utf-8"?>
-<?mso-contentType ?>
-<FormTemplates xmlns="http://schemas.microsoft.com/sharepoint/v3/contenttype/forms">
-  <Display>DocumentLibraryForm</Display>
-  <Edit>DocumentLibraryForm</Edit>
-  <New>DocumentLibraryForm</New>
-</FormTemplates>
-</file>
-
 <file path=customXml/itemProps1.xml><?xml version="1.0" encoding="utf-8"?>
-<ds:datastoreItem xmlns:ds="http://schemas.openxmlformats.org/officeDocument/2006/customXml" ds:itemID="{0FDAE277-7261-45D5-89B8-39111B44F7F5}">
+<ds:datastoreItem xmlns:ds="http://schemas.openxmlformats.org/officeDocument/2006/customXml" ds:itemID="{AF924AD9-66B8-4963-A966-DBFB4294F263}">
   <ds:schemaRefs>
-    <ds:schemaRef ds:uri="http://schemas.openxmlformats.org/officeDocument/2006/bibliography"/>
+    <ds:schemaRef ds:uri="http://schemas.microsoft.com/sharepoint/v3/contenttype/forms"/>
   </ds:schemaRefs>
 </ds:datastoreItem>
 </file>
@@ -2880,6 +2696,14 @@
 </file>
 
 <file path=customXml/itemProps3.xml><?xml version="1.0" encoding="utf-8"?>
+<ds:datastoreItem xmlns:ds="http://schemas.openxmlformats.org/officeDocument/2006/customXml" ds:itemID="{0FDAE277-7261-45D5-89B8-39111B44F7F5}">
+  <ds:schemaRefs>
+    <ds:schemaRef ds:uri="http://schemas.openxmlformats.org/officeDocument/2006/bibliography"/>
+  </ds:schemaRefs>
+</ds:datastoreItem>
+</file>
+
+<file path=customXml/itemProps4.xml><?xml version="1.0" encoding="utf-8"?>
 <ds:datastoreItem xmlns:ds="http://schemas.openxmlformats.org/officeDocument/2006/customXml" ds:itemID="{0D42E060-6939-49C0-B3EE-FD8DC82029B7}">
   <ds:schemaRefs>
     <ds:schemaRef ds:uri="http://schemas.microsoft.com/office/2006/metadata/contentType"/>
@@ -2895,12 +2719,4 @@
     <ds:schemaRef ds:uri="http://schemas.microsoft.com/internal/obd"/>
   </ds:schemaRefs>
 </ds:datastoreItem>
-</file>
-
-<file path=customXml/itemProps4.xml><?xml version="1.0" encoding="utf-8"?>
-<ds:datastoreItem xmlns:ds="http://schemas.openxmlformats.org/officeDocument/2006/customXml" ds:itemID="{AF924AD9-66B8-4963-A966-DBFB4294F263}">
-  <ds:schemaRefs>
-    <ds:schemaRef ds:uri="http://schemas.microsoft.com/sharepoint/v3/contenttype/forms"/>
-  </ds:schemaRefs>
-</ds:datastoreItem>
 </file>
</xml_diff>